<commit_message>
Fuck you save error
</commit_message>
<xml_diff>
--- a/Project 3 - DVR Remote.docx
+++ b/Project 3 - DVR Remote.docx
@@ -1,6 +1,6 @@
 
 <file path=word/document.xml><?xml version="1.0" encoding="utf-8"?>
-<w:document xmlns:wpc="http://schemas.microsoft.com/office/word/2010/wordprocessingCanvas" xmlns:mc="http://schemas.openxmlformats.org/markup-compatibility/2006" xmlns:o="urn:schemas-microsoft-com:office:office" xmlns:r="http://schemas.openxmlformats.org/officeDocument/2006/relationships" xmlns:m="http://schemas.openxmlformats.org/officeDocument/2006/math" xmlns:v="urn:schemas-microsoft-com:vml" xmlns:wp14="http://schemas.microsoft.com/office/word/2010/wordprocessingDrawing" xmlns:wp="http://schemas.openxmlformats.org/drawingml/2006/wordprocessingDrawing" xmlns:w10="urn:schemas-microsoft-com:office:word" xmlns:w="http://schemas.openxmlformats.org/wordprocessingml/2006/main" xmlns:w14="http://schemas.microsoft.com/office/word/2010/wordml" xmlns:w15="http://schemas.microsoft.com/office/word/2012/wordml" xmlns:wpg="http://schemas.microsoft.com/office/word/2010/wordprocessingGroup" xmlns:wpi="http://schemas.microsoft.com/office/word/2010/wordprocessingInk" xmlns:wne="http://schemas.microsoft.com/office/word/2006/wordml" xmlns:wps="http://schemas.microsoft.com/office/word/2010/wordprocessingShape" mc:Ignorable="w14 w15 wp14">
+<w:document xmlns:ve="http://schemas.openxmlformats.org/markup-compatibility/2006" xmlns:o="urn:schemas-microsoft-com:office:office" xmlns:r="http://schemas.openxmlformats.org/officeDocument/2006/relationships" xmlns:m="http://schemas.openxmlformats.org/officeDocument/2006/math" xmlns:v="urn:schemas-microsoft-com:vml" xmlns:wp="http://schemas.openxmlformats.org/drawingml/2006/wordprocessingDrawing" xmlns:w10="urn:schemas-microsoft-com:office:word" xmlns:w="http://schemas.openxmlformats.org/wordprocessingml/2006/main" xmlns:wne="http://schemas.microsoft.com/office/word/2006/wordml">
   <w:body>
     <w:p>
       <w:pPr>
@@ -487,27 +487,7 @@
             <w:szCs w:val="24"/>
             <w:u w:val="single"/>
           </w:rPr>
-          <w:t xml:space="preserve">DVR </w:t>
-        </w:r>
-        <w:r>
-          <w:rPr>
-            <w:rFonts w:ascii="Times New Roman" w:eastAsia="Times New Roman" w:hAnsi="Times New Roman" w:cs="Times New Roman"/>
-            <w:color w:val="4183C4"/>
-            <w:sz w:val="24"/>
-            <w:szCs w:val="24"/>
-            <w:u w:val="single"/>
-          </w:rPr>
-          <w:t>A</w:t>
-        </w:r>
-        <w:r>
-          <w:rPr>
-            <w:rFonts w:ascii="Times New Roman" w:eastAsia="Times New Roman" w:hAnsi="Times New Roman" w:cs="Times New Roman"/>
-            <w:color w:val="4183C4"/>
-            <w:sz w:val="24"/>
-            <w:szCs w:val="24"/>
-            <w:u w:val="single"/>
-          </w:rPr>
-          <w:t>pp Research wiki</w:t>
+          <w:t>DVR App Research wiki</w:t>
         </w:r>
       </w:hyperlink>
     </w:p>
@@ -805,7 +785,25 @@
           <w:sz w:val="24"/>
           <w:szCs w:val="24"/>
         </w:rPr>
-        <w:t>Create a high fidelity prototype using Photoshop (or equivalent) to mockup screens. Use InvisionApp to connect screens, demonstrate solutions, and share project.</w:t>
+        <w:t xml:space="preserve">Create a high fidelity prototype using Photoshop (or equivalent) to mockup screens. Use </w:t>
+      </w:r>
+      <w:proofErr w:type="spellStart"/>
+      <w:r>
+        <w:rPr>
+          <w:rFonts w:ascii="Times New Roman" w:eastAsia="Times New Roman" w:hAnsi="Times New Roman" w:cs="Times New Roman"/>
+          <w:sz w:val="24"/>
+          <w:szCs w:val="24"/>
+        </w:rPr>
+        <w:t>Balsamiq</w:t>
+      </w:r>
+      <w:proofErr w:type="spellEnd"/>
+      <w:r>
+        <w:rPr>
+          <w:rFonts w:ascii="Times New Roman" w:eastAsia="Times New Roman" w:hAnsi="Times New Roman" w:cs="Times New Roman"/>
+          <w:sz w:val="24"/>
+          <w:szCs w:val="24"/>
+        </w:rPr>
+        <w:t xml:space="preserve"> to connect screens, demonstrate solutions, and share project.</w:t>
       </w:r>
     </w:p>
     <w:p>
@@ -818,27 +816,407 @@
         <w:spacing w:after="0" w:line="240" w:lineRule="auto"/>
         <w:rPr>
           <w:rFonts w:ascii="Times New Roman" w:eastAsia="Times New Roman" w:hAnsi="Times New Roman" w:cs="Times New Roman"/>
-          <w:color w:val="333333"/>
-          <w:sz w:val="24"/>
-          <w:szCs w:val="24"/>
-        </w:rPr>
-      </w:pPr>
-      <w:r>
-        <w:rPr>
-          <w:rFonts w:ascii="Times New Roman" w:eastAsia="Times New Roman" w:hAnsi="Times New Roman" w:cs="Times New Roman"/>
-          <w:sz w:val="24"/>
-          <w:szCs w:val="24"/>
-        </w:rPr>
-        <w:t>Practice. Watch and follow along with</w:t>
-      </w:r>
-      <w:r>
-        <w:rPr>
-          <w:rFonts w:ascii="Times New Roman" w:eastAsia="Times New Roman" w:hAnsi="Times New Roman" w:cs="Times New Roman"/>
-          <w:color w:val="333333"/>
-          <w:sz w:val="24"/>
-          <w:szCs w:val="24"/>
+          <w:sz w:val="24"/>
+          <w:szCs w:val="24"/>
+        </w:rPr>
+      </w:pPr>
+      <w:r>
+        <w:rPr>
+          <w:rFonts w:ascii="Times New Roman" w:eastAsia="Times New Roman" w:hAnsi="Times New Roman" w:cs="Times New Roman"/>
+          <w:sz w:val="24"/>
+          <w:szCs w:val="24"/>
+        </w:rPr>
+        <w:t>Download</w:t>
+      </w:r>
+      <w:r>
+        <w:rPr>
+          <w:rFonts w:ascii="Times New Roman" w:eastAsia="Times New Roman" w:hAnsi="Times New Roman" w:cs="Times New Roman"/>
+          <w:color w:val="4183C4"/>
+          <w:sz w:val="24"/>
+          <w:szCs w:val="24"/>
+          <w:u w:val="single"/>
         </w:rPr>
         <w:t> </w:t>
+      </w:r>
+      <w:proofErr w:type="spellStart"/>
+      <w:r>
+        <w:rPr>
+          <w:rFonts w:ascii="Times New Roman" w:eastAsia="Times New Roman" w:hAnsi="Times New Roman" w:cs="Times New Roman"/>
+          <w:color w:val="4183C4"/>
+          <w:sz w:val="24"/>
+          <w:szCs w:val="24"/>
+          <w:u w:val="single"/>
+        </w:rPr>
+        <w:fldChar w:fldCharType="begin"/>
+      </w:r>
+      <w:r>
+        <w:rPr>
+          <w:rFonts w:ascii="Times New Roman" w:eastAsia="Times New Roman" w:hAnsi="Times New Roman" w:cs="Times New Roman"/>
+          <w:color w:val="4183C4"/>
+          <w:sz w:val="24"/>
+          <w:szCs w:val="24"/>
+          <w:u w:val="single"/>
+        </w:rPr>
+        <w:instrText>HYPERLINK "http://www.teehanlax.com/tools/iphone/"</w:instrText>
+      </w:r>
+      <w:r>
+        <w:rPr>
+          <w:rFonts w:ascii="Times New Roman" w:eastAsia="Times New Roman" w:hAnsi="Times New Roman" w:cs="Times New Roman"/>
+          <w:color w:val="4183C4"/>
+          <w:sz w:val="24"/>
+          <w:szCs w:val="24"/>
+          <w:u w:val="single"/>
+        </w:rPr>
+      </w:r>
+      <w:r>
+        <w:rPr>
+          <w:rFonts w:ascii="Times New Roman" w:eastAsia="Times New Roman" w:hAnsi="Times New Roman" w:cs="Times New Roman"/>
+          <w:color w:val="4183C4"/>
+          <w:sz w:val="24"/>
+          <w:szCs w:val="24"/>
+          <w:u w:val="single"/>
+        </w:rPr>
+        <w:fldChar w:fldCharType="separate"/>
+      </w:r>
+      <w:r>
+        <w:rPr>
+          <w:rFonts w:ascii="Times New Roman" w:eastAsia="Times New Roman" w:hAnsi="Times New Roman" w:cs="Times New Roman"/>
+          <w:color w:val="4183C4"/>
+          <w:sz w:val="24"/>
+          <w:szCs w:val="24"/>
+          <w:u w:val="single"/>
+        </w:rPr>
+        <w:t>Teehan+Lax</w:t>
+      </w:r>
+      <w:proofErr w:type="spellEnd"/>
+      <w:r>
+        <w:rPr>
+          <w:rFonts w:ascii="Times New Roman" w:eastAsia="Times New Roman" w:hAnsi="Times New Roman" w:cs="Times New Roman"/>
+          <w:color w:val="4183C4"/>
+          <w:sz w:val="24"/>
+          <w:szCs w:val="24"/>
+          <w:u w:val="single"/>
+        </w:rPr>
+        <w:fldChar w:fldCharType="end"/>
+      </w:r>
+      <w:r>
+        <w:rPr>
+          <w:rFonts w:ascii="Times New Roman" w:eastAsia="Times New Roman" w:hAnsi="Times New Roman" w:cs="Times New Roman"/>
+          <w:sz w:val="24"/>
+          <w:szCs w:val="24"/>
+        </w:rPr>
+        <w:t> </w:t>
+      </w:r>
+      <w:proofErr w:type="spellStart"/>
+      <w:r>
+        <w:rPr>
+          <w:rFonts w:ascii="Times New Roman" w:eastAsia="Times New Roman" w:hAnsi="Times New Roman" w:cs="Times New Roman"/>
+          <w:sz w:val="24"/>
+          <w:szCs w:val="24"/>
+        </w:rPr>
+        <w:t>iPhone</w:t>
+      </w:r>
+      <w:proofErr w:type="spellEnd"/>
+      <w:r>
+        <w:rPr>
+          <w:rFonts w:ascii="Times New Roman" w:eastAsia="Times New Roman" w:hAnsi="Times New Roman" w:cs="Times New Roman"/>
+          <w:sz w:val="24"/>
+          <w:szCs w:val="24"/>
+        </w:rPr>
+        <w:t xml:space="preserve"> Template</w:t>
+      </w:r>
+    </w:p>
+    <w:p>
+      <w:pPr>
+        <w:numPr>
+          <w:ilvl w:val="0"/>
+          <w:numId w:val="5"/>
+        </w:numPr>
+        <w:shd w:val="clear" w:color="auto" w:fill="FFFFFF"/>
+        <w:spacing w:after="0" w:line="240" w:lineRule="auto"/>
+        <w:rPr>
+          <w:rFonts w:ascii="Times New Roman" w:eastAsia="Times New Roman" w:hAnsi="Times New Roman" w:cs="Times New Roman"/>
+          <w:sz w:val="24"/>
+          <w:szCs w:val="24"/>
+        </w:rPr>
+      </w:pPr>
+      <w:r>
+        <w:rPr>
+          <w:rFonts w:ascii="Times New Roman" w:eastAsia="Times New Roman" w:hAnsi="Times New Roman" w:cs="Times New Roman"/>
+          <w:sz w:val="24"/>
+          <w:szCs w:val="24"/>
+        </w:rPr>
+        <w:t>Create high fidelity screens using Photoshop (or equivalent)</w:t>
+      </w:r>
+    </w:p>
+    <w:p>
+      <w:pPr>
+        <w:shd w:val="clear" w:color="auto" w:fill="FFFFFF"/>
+        <w:spacing w:after="0" w:line="240" w:lineRule="auto"/>
+        <w:ind w:left="720"/>
+        <w:rPr>
+          <w:rFonts w:ascii="Times New Roman" w:eastAsia="Times New Roman" w:hAnsi="Times New Roman" w:cs="Times New Roman"/>
+          <w:sz w:val="24"/>
+          <w:szCs w:val="24"/>
+        </w:rPr>
+      </w:pPr>
+      <w:r>
+        <w:rPr>
+          <w:rFonts w:ascii="Times New Roman" w:eastAsia="Times New Roman" w:hAnsi="Times New Roman" w:cs="Times New Roman"/>
+          <w:sz w:val="24"/>
+          <w:szCs w:val="24"/>
+        </w:rPr>
+        <w:t xml:space="preserve">Create </w:t>
+      </w:r>
+      <w:proofErr w:type="spellStart"/>
+      <w:r>
+        <w:rPr>
+          <w:rFonts w:ascii="Times New Roman" w:eastAsia="Times New Roman" w:hAnsi="Times New Roman" w:cs="Times New Roman"/>
+          <w:sz w:val="24"/>
+          <w:szCs w:val="24"/>
+        </w:rPr>
+        <w:t>Balsamiq</w:t>
+      </w:r>
+      <w:proofErr w:type="spellEnd"/>
+      <w:r>
+        <w:rPr>
+          <w:rFonts w:ascii="Times New Roman" w:eastAsia="Times New Roman" w:hAnsi="Times New Roman" w:cs="Times New Roman"/>
+          <w:sz w:val="24"/>
+          <w:szCs w:val="24"/>
+        </w:rPr>
+        <w:t xml:space="preserve"> project named DRV Remote.</w:t>
+      </w:r>
+    </w:p>
+    <w:p>
+      <w:pPr>
+        <w:numPr>
+          <w:ilvl w:val="0"/>
+          <w:numId w:val="5"/>
+        </w:numPr>
+        <w:shd w:val="clear" w:color="auto" w:fill="FFFFFF"/>
+        <w:spacing w:after="0" w:line="240" w:lineRule="auto"/>
+        <w:rPr>
+          <w:rFonts w:ascii="Times New Roman" w:eastAsia="Times New Roman" w:hAnsi="Times New Roman" w:cs="Times New Roman"/>
+          <w:sz w:val="24"/>
+          <w:szCs w:val="24"/>
+        </w:rPr>
+      </w:pPr>
+      <w:r>
+        <w:rPr>
+          <w:rFonts w:ascii="Times New Roman" w:eastAsia="Times New Roman" w:hAnsi="Times New Roman" w:cs="Times New Roman"/>
+          <w:sz w:val="24"/>
+          <w:szCs w:val="24"/>
+        </w:rPr>
+        <w:t>Upload screens from Photoshop (or equivalent). Connect (build) a prototype that demonstrates your design solutions.</w:t>
+      </w:r>
+    </w:p>
+    <w:p>
+      <w:pPr>
+        <w:pBdr>
+          <w:bottom w:val="single" w:sz="6" w:space="4" w:color="EEEEEE"/>
+        </w:pBdr>
+        <w:shd w:val="clear" w:color="auto" w:fill="FFFFFF"/>
+        <w:spacing w:after="0" w:line="240" w:lineRule="auto"/>
+        <w:outlineLvl w:val="1"/>
+        <w:rPr>
+          <w:rFonts w:ascii="Times New Roman" w:eastAsia="Times New Roman" w:hAnsi="Times New Roman" w:cs="Times New Roman"/>
+          <w:b/>
+          <w:bCs/>
+          <w:sz w:val="28"/>
+          <w:szCs w:val="42"/>
+        </w:rPr>
+      </w:pPr>
+      <w:r>
+        <w:rPr>
+          <w:rFonts w:ascii="Times New Roman" w:eastAsia="Times New Roman" w:hAnsi="Times New Roman" w:cs="Times New Roman"/>
+          <w:b/>
+          <w:bCs/>
+          <w:sz w:val="28"/>
+          <w:szCs w:val="42"/>
+        </w:rPr>
+        <w:t>Setup &amp; Submission</w:t>
+      </w:r>
+    </w:p>
+    <w:p>
+      <w:pPr>
+        <w:shd w:val="clear" w:color="auto" w:fill="FFFFFF"/>
+        <w:spacing w:after="0" w:line="240" w:lineRule="auto"/>
+        <w:rPr>
+          <w:rFonts w:ascii="Times New Roman" w:eastAsia="Times New Roman" w:hAnsi="Times New Roman" w:cs="Times New Roman"/>
+          <w:sz w:val="24"/>
+          <w:szCs w:val="24"/>
+        </w:rPr>
+      </w:pPr>
+      <w:r>
+        <w:rPr>
+          <w:rFonts w:ascii="Times New Roman" w:eastAsia="Times New Roman" w:hAnsi="Times New Roman" w:cs="Times New Roman"/>
+          <w:sz w:val="24"/>
+          <w:szCs w:val="24"/>
+        </w:rPr>
+        <w:t>Turn in the Lo-</w:t>
+      </w:r>
+      <w:proofErr w:type="spellStart"/>
+      <w:r>
+        <w:rPr>
+          <w:rFonts w:ascii="Times New Roman" w:eastAsia="Times New Roman" w:hAnsi="Times New Roman" w:cs="Times New Roman"/>
+          <w:sz w:val="24"/>
+          <w:szCs w:val="24"/>
+        </w:rPr>
+        <w:t>Fi</w:t>
+      </w:r>
+      <w:proofErr w:type="spellEnd"/>
+      <w:r>
+        <w:rPr>
+          <w:rFonts w:ascii="Times New Roman" w:eastAsia="Times New Roman" w:hAnsi="Times New Roman" w:cs="Times New Roman"/>
+          <w:sz w:val="24"/>
+          <w:szCs w:val="24"/>
+        </w:rPr>
+        <w:t xml:space="preserve"> items and complete submission form for Hi-</w:t>
+      </w:r>
+      <w:proofErr w:type="spellStart"/>
+      <w:r>
+        <w:rPr>
+          <w:rFonts w:ascii="Times New Roman" w:eastAsia="Times New Roman" w:hAnsi="Times New Roman" w:cs="Times New Roman"/>
+          <w:sz w:val="24"/>
+          <w:szCs w:val="24"/>
+        </w:rPr>
+        <w:t>Fi</w:t>
+      </w:r>
+      <w:proofErr w:type="spellEnd"/>
+      <w:r>
+        <w:rPr>
+          <w:rFonts w:ascii="Times New Roman" w:eastAsia="Times New Roman" w:hAnsi="Times New Roman" w:cs="Times New Roman"/>
+          <w:sz w:val="24"/>
+          <w:szCs w:val="24"/>
+        </w:rPr>
+        <w:t xml:space="preserve"> items by </w:t>
+      </w:r>
+      <w:r>
+        <w:rPr>
+          <w:rFonts w:ascii="Times New Roman" w:eastAsia="Times New Roman" w:hAnsi="Times New Roman" w:cs="Times New Roman"/>
+          <w:b/>
+          <w:bCs/>
+          <w:sz w:val="24"/>
+          <w:szCs w:val="24"/>
+        </w:rPr>
+        <w:t>Mon. Oct. 27 at 1pm</w:t>
+      </w:r>
+    </w:p>
+    <w:p>
+      <w:pPr>
+        <w:pStyle w:val="ListParagraph"/>
+        <w:numPr>
+          <w:ilvl w:val="0"/>
+          <w:numId w:val="7"/>
+        </w:numPr>
+        <w:spacing w:after="0"/>
+      </w:pPr>
+      <w:r>
+        <w:rPr>
+          <w:rFonts w:ascii="Times New Roman" w:eastAsia="Times New Roman" w:hAnsi="Times New Roman" w:cs="Times New Roman"/>
+          <w:b/>
+          <w:bCs/>
+          <w:sz w:val="28"/>
+          <w:szCs w:val="30"/>
+        </w:rPr>
+        <w:t>Lo-</w:t>
+      </w:r>
+      <w:proofErr w:type="spellStart"/>
+      <w:r>
+        <w:rPr>
+          <w:rFonts w:ascii="Times New Roman" w:eastAsia="Times New Roman" w:hAnsi="Times New Roman" w:cs="Times New Roman"/>
+          <w:b/>
+          <w:bCs/>
+          <w:sz w:val="28"/>
+          <w:szCs w:val="30"/>
+        </w:rPr>
+        <w:t>Fi</w:t>
+      </w:r>
+      <w:proofErr w:type="spellEnd"/>
+    </w:p>
+    <w:p>
+      <w:pPr>
+        <w:pStyle w:val="ListParagraph"/>
+        <w:numPr>
+          <w:ilvl w:val="1"/>
+          <w:numId w:val="7"/>
+        </w:numPr>
+        <w:shd w:val="clear" w:color="auto" w:fill="FFFFFF"/>
+        <w:spacing w:after="0" w:line="240" w:lineRule="auto"/>
+        <w:outlineLvl w:val="3"/>
+        <w:rPr>
+          <w:rFonts w:ascii="Times New Roman" w:eastAsia="Times New Roman" w:hAnsi="Times New Roman" w:cs="Times New Roman"/>
+          <w:sz w:val="24"/>
+          <w:szCs w:val="24"/>
+        </w:rPr>
+      </w:pPr>
+      <w:r>
+        <w:rPr>
+          <w:rFonts w:ascii="Times New Roman" w:eastAsia="Times New Roman" w:hAnsi="Times New Roman" w:cs="Times New Roman"/>
+          <w:sz w:val="24"/>
+          <w:szCs w:val="24"/>
+        </w:rPr>
+        <w:t>Paper sketches for Part II: Sketching</w:t>
+      </w:r>
+    </w:p>
+    <w:p>
+      <w:pPr>
+        <w:pStyle w:val="ListParagraph"/>
+        <w:numPr>
+          <w:ilvl w:val="0"/>
+          <w:numId w:val="7"/>
+        </w:numPr>
+        <w:shd w:val="clear" w:color="auto" w:fill="FFFFFF"/>
+        <w:spacing w:after="0" w:line="240" w:lineRule="auto"/>
+        <w:outlineLvl w:val="3"/>
+        <w:rPr>
+          <w:rFonts w:ascii="Times New Roman" w:eastAsia="Times New Roman" w:hAnsi="Times New Roman" w:cs="Times New Roman"/>
+          <w:b/>
+          <w:bCs/>
+          <w:sz w:val="28"/>
+          <w:szCs w:val="30"/>
+        </w:rPr>
+      </w:pPr>
+      <w:r>
+        <w:rPr>
+          <w:rFonts w:ascii="Times New Roman" w:eastAsia="Times New Roman" w:hAnsi="Times New Roman" w:cs="Times New Roman"/>
+          <w:b/>
+          <w:bCs/>
+          <w:sz w:val="28"/>
+          <w:szCs w:val="30"/>
+        </w:rPr>
+        <w:t>Hi-</w:t>
+      </w:r>
+      <w:proofErr w:type="spellStart"/>
+      <w:r>
+        <w:rPr>
+          <w:rFonts w:ascii="Times New Roman" w:eastAsia="Times New Roman" w:hAnsi="Times New Roman" w:cs="Times New Roman"/>
+          <w:b/>
+          <w:bCs/>
+          <w:sz w:val="28"/>
+          <w:szCs w:val="30"/>
+        </w:rPr>
+        <w:t>Fi</w:t>
+      </w:r>
+      <w:proofErr w:type="spellEnd"/>
+    </w:p>
+    <w:p>
+      <w:pPr>
+        <w:pStyle w:val="ListParagraph"/>
+        <w:numPr>
+          <w:ilvl w:val="1"/>
+          <w:numId w:val="7"/>
+        </w:numPr>
+        <w:shd w:val="clear" w:color="auto" w:fill="FFFFFF"/>
+        <w:spacing w:after="0" w:line="240" w:lineRule="auto"/>
+      </w:pPr>
+      <w:r>
+        <w:rPr>
+          <w:rFonts w:ascii="Times New Roman" w:eastAsia="Times New Roman" w:hAnsi="Times New Roman" w:cs="Times New Roman"/>
+          <w:sz w:val="24"/>
+          <w:szCs w:val="24"/>
+        </w:rPr>
+        <w:t>Fill out </w:t>
       </w:r>
       <w:hyperlink r:id="rId11" w:history="1">
         <w:r>
@@ -849,7 +1227,7 @@
             <w:szCs w:val="24"/>
             <w:u w:val="single"/>
           </w:rPr>
-          <w:t>Tuts Plus: UX Prototyping for Mobile Devices with InVision</w:t>
+          <w:t>submission page</w:t>
         </w:r>
       </w:hyperlink>
       <w:r>
@@ -859,122 +1237,15 @@
           <w:sz w:val="24"/>
           <w:szCs w:val="24"/>
         </w:rPr>
-        <w:t>.</w:t>
-      </w:r>
-    </w:p>
-    <w:p>
-      <w:pPr>
-        <w:numPr>
-          <w:ilvl w:val="0"/>
-          <w:numId w:val="5"/>
-        </w:numPr>
-        <w:shd w:val="clear" w:color="auto" w:fill="FFFFFF"/>
-        <w:spacing w:after="120" w:line="240" w:lineRule="auto"/>
-        <w:rPr>
-          <w:rFonts w:ascii="Times New Roman" w:eastAsia="Times New Roman" w:hAnsi="Times New Roman" w:cs="Times New Roman"/>
-          <w:sz w:val="24"/>
-          <w:szCs w:val="24"/>
-        </w:rPr>
-      </w:pPr>
-      <w:r>
-        <w:rPr>
-          <w:rFonts w:ascii="Times New Roman" w:eastAsia="Times New Roman" w:hAnsi="Times New Roman" w:cs="Times New Roman"/>
-          <w:sz w:val="24"/>
-          <w:szCs w:val="24"/>
-        </w:rPr>
-        <w:t>Create InvisionApp project named </w:t>
-      </w:r>
-      <w:r>
-        <w:rPr>
-          <w:rFonts w:ascii="Times New Roman" w:eastAsia="Times New Roman" w:hAnsi="Times New Roman" w:cs="Times New Roman"/>
-          <w:sz w:val="21"/>
-          <w:szCs w:val="21"/>
-        </w:rPr>
-        <w:t>DRV Remote App</w:t>
-      </w:r>
-      <w:r>
-        <w:rPr>
-          <w:rFonts w:ascii="Times New Roman" w:eastAsia="Times New Roman" w:hAnsi="Times New Roman" w:cs="Times New Roman"/>
-          <w:sz w:val="24"/>
-          <w:szCs w:val="24"/>
-        </w:rPr>
-        <w:t>. Upload screens from Photoshop (or equivalent). Connect (build) a prototype that demonstrates your design solutions.</w:t>
-      </w:r>
-    </w:p>
-    <w:p>
-      <w:pPr>
-        <w:pBdr>
-          <w:bottom w:val="single" w:sz="6" w:space="4" w:color="EEEEEE"/>
-        </w:pBdr>
-        <w:shd w:val="clear" w:color="auto" w:fill="FFFFFF"/>
-        <w:spacing w:after="0" w:line="240" w:lineRule="auto"/>
-        <w:outlineLvl w:val="1"/>
-        <w:rPr>
-          <w:rFonts w:ascii="Times New Roman" w:eastAsia="Times New Roman" w:hAnsi="Times New Roman" w:cs="Times New Roman"/>
-          <w:b/>
-          <w:bCs/>
-          <w:sz w:val="28"/>
-          <w:szCs w:val="42"/>
-        </w:rPr>
-      </w:pPr>
-      <w:r>
-        <w:rPr>
-          <w:rFonts w:ascii="Times New Roman" w:eastAsia="Times New Roman" w:hAnsi="Times New Roman" w:cs="Times New Roman"/>
-          <w:b/>
-          <w:bCs/>
-          <w:sz w:val="28"/>
-          <w:szCs w:val="42"/>
-        </w:rPr>
-        <w:t>Setup &amp; Submission</w:t>
-      </w:r>
-    </w:p>
-    <w:p>
-      <w:pPr>
-        <w:shd w:val="clear" w:color="auto" w:fill="FFFFFF"/>
-        <w:spacing w:after="0" w:line="240" w:lineRule="auto"/>
-        <w:rPr>
-          <w:rFonts w:ascii="Times New Roman" w:eastAsia="Times New Roman" w:hAnsi="Times New Roman" w:cs="Times New Roman"/>
-          <w:sz w:val="24"/>
-          <w:szCs w:val="24"/>
-        </w:rPr>
-      </w:pPr>
-      <w:r>
-        <w:rPr>
-          <w:rFonts w:ascii="Times New Roman" w:eastAsia="Times New Roman" w:hAnsi="Times New Roman" w:cs="Times New Roman"/>
-          <w:sz w:val="24"/>
-          <w:szCs w:val="24"/>
-        </w:rPr>
-        <w:t>Turn in the Lo-Fi items and complete submission form for Hi-Fi items by </w:t>
-      </w:r>
-      <w:r>
-        <w:rPr>
-          <w:rFonts w:ascii="Times New Roman" w:eastAsia="Times New Roman" w:hAnsi="Times New Roman" w:cs="Times New Roman"/>
-          <w:b/>
-          <w:bCs/>
-          <w:sz w:val="24"/>
-          <w:szCs w:val="24"/>
-        </w:rPr>
-        <w:t>Mon. Oct. 27 at 1pm</w:t>
-      </w:r>
-    </w:p>
-    <w:p>
-      <w:pPr>
-        <w:pStyle w:val="ListParagraph"/>
-        <w:numPr>
-          <w:ilvl w:val="0"/>
-          <w:numId w:val="7"/>
-        </w:numPr>
-        <w:spacing w:after="0"/>
-      </w:pPr>
-      <w:r>
-        <w:rPr>
-          <w:rFonts w:ascii="Times New Roman" w:eastAsia="Times New Roman" w:hAnsi="Times New Roman" w:cs="Times New Roman"/>
-          <w:b/>
-          <w:bCs/>
-          <w:sz w:val="28"/>
-          <w:szCs w:val="30"/>
-        </w:rPr>
-        <w:t>Lo-Fi</w:t>
+        <w:t> </w:t>
+      </w:r>
+      <w:r>
+        <w:rPr>
+          <w:rFonts w:ascii="Times New Roman" w:eastAsia="Times New Roman" w:hAnsi="Times New Roman" w:cs="Times New Roman"/>
+          <w:sz w:val="24"/>
+          <w:szCs w:val="24"/>
+        </w:rPr>
+        <w:t>with the appropriate links</w:t>
       </w:r>
     </w:p>
     <w:p>
@@ -985,70 +1256,17 @@
           <w:numId w:val="7"/>
         </w:numPr>
         <w:shd w:val="clear" w:color="auto" w:fill="FFFFFF"/>
-        <w:spacing w:after="0" w:line="240" w:lineRule="auto"/>
-        <w:outlineLvl w:val="3"/>
-        <w:rPr>
-          <w:rFonts w:ascii="Times New Roman" w:eastAsia="Times New Roman" w:hAnsi="Times New Roman" w:cs="Times New Roman"/>
-          <w:sz w:val="24"/>
-          <w:szCs w:val="24"/>
-        </w:rPr>
-      </w:pPr>
-      <w:r>
-        <w:rPr>
-          <w:rFonts w:ascii="Times New Roman" w:eastAsia="Times New Roman" w:hAnsi="Times New Roman" w:cs="Times New Roman"/>
-          <w:sz w:val="24"/>
-          <w:szCs w:val="24"/>
-        </w:rPr>
-        <w:t>Paper sketches for Part II: Sketching</w:t>
-      </w:r>
-    </w:p>
-    <w:p>
-      <w:pPr>
-        <w:pStyle w:val="ListParagraph"/>
-        <w:numPr>
-          <w:ilvl w:val="0"/>
-          <w:numId w:val="7"/>
-        </w:numPr>
-        <w:shd w:val="clear" w:color="auto" w:fill="FFFFFF"/>
-        <w:spacing w:after="0" w:line="240" w:lineRule="auto"/>
-        <w:outlineLvl w:val="3"/>
-        <w:rPr>
-          <w:rFonts w:ascii="Times New Roman" w:eastAsia="Times New Roman" w:hAnsi="Times New Roman" w:cs="Times New Roman"/>
-          <w:b/>
-          <w:bCs/>
-          <w:sz w:val="28"/>
-          <w:szCs w:val="30"/>
-        </w:rPr>
-      </w:pPr>
-      <w:r>
-        <w:rPr>
-          <w:rFonts w:ascii="Times New Roman" w:eastAsia="Times New Roman" w:hAnsi="Times New Roman" w:cs="Times New Roman"/>
-          <w:b/>
-          <w:bCs/>
-          <w:sz w:val="28"/>
-          <w:szCs w:val="30"/>
-        </w:rPr>
-        <w:t>Hi-Fi</w:t>
-      </w:r>
-    </w:p>
-    <w:p>
-      <w:pPr>
-        <w:pStyle w:val="ListParagraph"/>
-        <w:numPr>
-          <w:ilvl w:val="1"/>
-          <w:numId w:val="7"/>
-        </w:numPr>
-        <w:shd w:val="clear" w:color="auto" w:fill="FFFFFF"/>
-        <w:spacing w:after="0" w:line="240" w:lineRule="auto"/>
-      </w:pPr>
-      <w:r>
-        <w:rPr>
-          <w:rFonts w:ascii="Times New Roman" w:eastAsia="Times New Roman" w:hAnsi="Times New Roman" w:cs="Times New Roman"/>
-          <w:sz w:val="24"/>
-          <w:szCs w:val="24"/>
-        </w:rPr>
-        <w:t>Fill out </w:t>
-      </w:r>
+        <w:tabs>
+          <w:tab w:val="left" w:pos="360"/>
+        </w:tabs>
+        <w:spacing w:after="0" w:line="240" w:lineRule="auto"/>
+        <w:rPr>
+          <w:rFonts w:ascii="Times New Roman" w:eastAsia="Times New Roman" w:hAnsi="Times New Roman" w:cs="Times New Roman"/>
+          <w:color w:val="333333"/>
+          <w:sz w:val="24"/>
+          <w:szCs w:val="24"/>
+        </w:rPr>
+      </w:pPr>
       <w:hyperlink r:id="rId12" w:history="1">
         <w:r>
           <w:rPr>
@@ -1058,8 +1276,9 @@
             <w:szCs w:val="24"/>
             <w:u w:val="single"/>
           </w:rPr>
-          <w:t>subm</w:t>
+          <w:t>Hi-</w:t>
         </w:r>
+        <w:proofErr w:type="spellStart"/>
         <w:r>
           <w:rPr>
             <w:rFonts w:ascii="Times New Roman" w:eastAsia="Times New Roman" w:hAnsi="Times New Roman" w:cs="Times New Roman"/>
@@ -1068,8 +1287,9 @@
             <w:szCs w:val="24"/>
             <w:u w:val="single"/>
           </w:rPr>
-          <w:t>i</w:t>
+          <w:t>Fi</w:t>
         </w:r>
+        <w:proofErr w:type="spellEnd"/>
         <w:r>
           <w:rPr>
             <w:rFonts w:ascii="Times New Roman" w:eastAsia="Times New Roman" w:hAnsi="Times New Roman" w:cs="Times New Roman"/>
@@ -1078,46 +1298,9 @@
             <w:szCs w:val="24"/>
             <w:u w:val="single"/>
           </w:rPr>
-          <w:t xml:space="preserve">ssion </w:t>
-        </w:r>
-        <w:r>
-          <w:rPr>
-            <w:rFonts w:ascii="Times New Roman" w:eastAsia="Times New Roman" w:hAnsi="Times New Roman" w:cs="Times New Roman"/>
-            <w:color w:val="4183C4"/>
-            <w:sz w:val="24"/>
-            <w:szCs w:val="24"/>
-            <w:u w:val="single"/>
-          </w:rPr>
-          <w:t>p</w:t>
-        </w:r>
-        <w:r>
-          <w:rPr>
-            <w:rFonts w:ascii="Times New Roman" w:eastAsia="Times New Roman" w:hAnsi="Times New Roman" w:cs="Times New Roman"/>
-            <w:color w:val="4183C4"/>
-            <w:sz w:val="24"/>
-            <w:szCs w:val="24"/>
-            <w:u w:val="single"/>
-          </w:rPr>
-          <w:t>age</w:t>
+          <w:t xml:space="preserve"> Submission</w:t>
         </w:r>
       </w:hyperlink>
-      <w:r>
-        <w:rPr>
-          <w:rFonts w:ascii="Times New Roman" w:eastAsia="Times New Roman" w:hAnsi="Times New Roman" w:cs="Times New Roman"/>
-          <w:color w:val="333333"/>
-          <w:sz w:val="24"/>
-          <w:szCs w:val="24"/>
-        </w:rPr>
-        <w:t> </w:t>
-      </w:r>
-      <w:r>
-        <w:rPr>
-          <w:rFonts w:ascii="Times New Roman" w:eastAsia="Times New Roman" w:hAnsi="Times New Roman" w:cs="Times New Roman"/>
-          <w:sz w:val="24"/>
-          <w:szCs w:val="24"/>
-        </w:rPr>
-        <w:t>with the appropriate links</w:t>
-      </w:r>
     </w:p>
     <w:p>
       <w:pPr>
@@ -1138,48 +1321,32 @@
           <w:szCs w:val="24"/>
         </w:rPr>
       </w:pPr>
-      <w:hyperlink r:id="rId13" w:history="1">
-        <w:r>
-          <w:rPr>
-            <w:rFonts w:ascii="Times New Roman" w:eastAsia="Times New Roman" w:hAnsi="Times New Roman" w:cs="Times New Roman"/>
-            <w:color w:val="4183C4"/>
-            <w:sz w:val="24"/>
-            <w:szCs w:val="24"/>
-            <w:u w:val="single"/>
-          </w:rPr>
-          <w:t>Hi-Fi Subm</w:t>
-        </w:r>
-        <w:r>
-          <w:rPr>
-            <w:rFonts w:ascii="Times New Roman" w:eastAsia="Times New Roman" w:hAnsi="Times New Roman" w:cs="Times New Roman"/>
-            <w:color w:val="4183C4"/>
-            <w:sz w:val="24"/>
-            <w:szCs w:val="24"/>
-            <w:u w:val="single"/>
-          </w:rPr>
-          <w:t>i</w:t>
-        </w:r>
-        <w:r>
-          <w:rPr>
-            <w:rFonts w:ascii="Times New Roman" w:eastAsia="Times New Roman" w:hAnsi="Times New Roman" w:cs="Times New Roman"/>
-            <w:color w:val="4183C4"/>
-            <w:sz w:val="24"/>
-            <w:szCs w:val="24"/>
-            <w:u w:val="single"/>
-          </w:rPr>
-          <w:t>s</w:t>
-        </w:r>
-        <w:r>
-          <w:rPr>
-            <w:rFonts w:ascii="Times New Roman" w:eastAsia="Times New Roman" w:hAnsi="Times New Roman" w:cs="Times New Roman"/>
-            <w:color w:val="4183C4"/>
-            <w:sz w:val="24"/>
-            <w:szCs w:val="24"/>
-            <w:u w:val="single"/>
-          </w:rPr>
-          <w:t>sion</w:t>
-        </w:r>
-      </w:hyperlink>
+      <w:r>
+        <w:rPr>
+          <w:rFonts w:ascii="Times New Roman" w:eastAsia="Times New Roman" w:hAnsi="Times New Roman" w:cs="Times New Roman"/>
+          <w:sz w:val="24"/>
+          <w:szCs w:val="24"/>
+        </w:rPr>
+        <w:t>Part I Hi-</w:t>
+      </w:r>
+      <w:proofErr w:type="spellStart"/>
+      <w:r>
+        <w:rPr>
+          <w:rFonts w:ascii="Times New Roman" w:eastAsia="Times New Roman" w:hAnsi="Times New Roman" w:cs="Times New Roman"/>
+          <w:sz w:val="24"/>
+          <w:szCs w:val="24"/>
+        </w:rPr>
+        <w:t>Fi</w:t>
+      </w:r>
+      <w:proofErr w:type="spellEnd"/>
+      <w:r>
+        <w:rPr>
+          <w:rFonts w:ascii="Times New Roman" w:eastAsia="Times New Roman" w:hAnsi="Times New Roman" w:cs="Times New Roman"/>
+          <w:sz w:val="24"/>
+          <w:szCs w:val="24"/>
+        </w:rPr>
+        <w:t>: wiki page</w:t>
+      </w:r>
     </w:p>
     <w:p>
       <w:pPr>
@@ -1189,56 +1356,64 @@
           <w:numId w:val="7"/>
         </w:numPr>
         <w:shd w:val="clear" w:color="auto" w:fill="FFFFFF"/>
-        <w:tabs>
-          <w:tab w:val="left" w:pos="360"/>
-        </w:tabs>
-        <w:spacing w:after="0" w:line="240" w:lineRule="auto"/>
-        <w:rPr>
-          <w:rFonts w:ascii="Times New Roman" w:eastAsia="Times New Roman" w:hAnsi="Times New Roman" w:cs="Times New Roman"/>
-          <w:color w:val="333333"/>
-          <w:sz w:val="24"/>
-          <w:szCs w:val="24"/>
-        </w:rPr>
-      </w:pPr>
-      <w:r>
-        <w:rPr>
-          <w:rFonts w:ascii="Times New Roman" w:eastAsia="Times New Roman" w:hAnsi="Times New Roman" w:cs="Times New Roman"/>
-          <w:sz w:val="24"/>
-          <w:szCs w:val="24"/>
-        </w:rPr>
-        <w:t>Part I Hi-Fi: wiki page</w:t>
-      </w:r>
-    </w:p>
-    <w:p>
-      <w:pPr>
-        <w:pStyle w:val="ListParagraph"/>
-        <w:numPr>
-          <w:ilvl w:val="1"/>
-          <w:numId w:val="7"/>
-        </w:numPr>
-        <w:shd w:val="clear" w:color="auto" w:fill="FFFFFF"/>
-        <w:spacing w:after="0" w:line="240" w:lineRule="auto"/>
-        <w:rPr>
-          <w:rFonts w:ascii="Times New Roman" w:eastAsia="Times New Roman" w:hAnsi="Times New Roman" w:cs="Times New Roman"/>
-          <w:sz w:val="24"/>
-          <w:szCs w:val="24"/>
-        </w:rPr>
-      </w:pPr>
-      <w:r>
-        <w:rPr>
-          <w:rFonts w:ascii="Times New Roman" w:eastAsia="Times New Roman" w:hAnsi="Times New Roman" w:cs="Times New Roman"/>
-          <w:sz w:val="24"/>
-          <w:szCs w:val="24"/>
-        </w:rPr>
-        <w:t>Part III Hi-Fi: link t</w:t>
-      </w:r>
-      <w:r>
-        <w:rPr>
-          <w:rFonts w:ascii="Times New Roman" w:eastAsia="Times New Roman" w:hAnsi="Times New Roman" w:cs="Times New Roman"/>
-          <w:sz w:val="24"/>
-          <w:szCs w:val="24"/>
-        </w:rPr>
-        <w:t>o shared to InVision app project</w:t>
+        <w:spacing w:after="0" w:line="240" w:lineRule="auto"/>
+        <w:rPr>
+          <w:rFonts w:ascii="Times New Roman" w:eastAsia="Times New Roman" w:hAnsi="Times New Roman" w:cs="Times New Roman"/>
+          <w:sz w:val="24"/>
+          <w:szCs w:val="24"/>
+        </w:rPr>
+      </w:pPr>
+      <w:r>
+        <w:rPr>
+          <w:rFonts w:ascii="Times New Roman" w:eastAsia="Times New Roman" w:hAnsi="Times New Roman" w:cs="Times New Roman"/>
+          <w:sz w:val="24"/>
+          <w:szCs w:val="24"/>
+        </w:rPr>
+        <w:t>Part III Hi-</w:t>
+      </w:r>
+      <w:proofErr w:type="spellStart"/>
+      <w:r>
+        <w:rPr>
+          <w:rFonts w:ascii="Times New Roman" w:eastAsia="Times New Roman" w:hAnsi="Times New Roman" w:cs="Times New Roman"/>
+          <w:sz w:val="24"/>
+          <w:szCs w:val="24"/>
+        </w:rPr>
+        <w:t>Fi</w:t>
+      </w:r>
+      <w:proofErr w:type="spellEnd"/>
+      <w:r>
+        <w:rPr>
+          <w:rFonts w:ascii="Times New Roman" w:eastAsia="Times New Roman" w:hAnsi="Times New Roman" w:cs="Times New Roman"/>
+          <w:sz w:val="24"/>
+          <w:szCs w:val="24"/>
+        </w:rPr>
+        <w:t>: link t</w:t>
+      </w:r>
+      <w:r>
+        <w:rPr>
+          <w:rFonts w:ascii="Times New Roman" w:eastAsia="Times New Roman" w:hAnsi="Times New Roman" w:cs="Times New Roman"/>
+          <w:sz w:val="24"/>
+          <w:szCs w:val="24"/>
+        </w:rPr>
+        <w:t xml:space="preserve">o shared to </w:t>
+      </w:r>
+      <w:proofErr w:type="spellStart"/>
+      <w:r>
+        <w:rPr>
+          <w:rFonts w:ascii="Times New Roman" w:eastAsia="Times New Roman" w:hAnsi="Times New Roman" w:cs="Times New Roman"/>
+          <w:sz w:val="24"/>
+          <w:szCs w:val="24"/>
+        </w:rPr>
+        <w:t>InVision</w:t>
+      </w:r>
+      <w:proofErr w:type="spellEnd"/>
+      <w:r>
+        <w:rPr>
+          <w:rFonts w:ascii="Times New Roman" w:eastAsia="Times New Roman" w:hAnsi="Times New Roman" w:cs="Times New Roman"/>
+          <w:sz w:val="24"/>
+          <w:szCs w:val="24"/>
+        </w:rPr>
+        <w:t xml:space="preserve"> app project</w:t>
       </w:r>
       <w:bookmarkStart w:id="0" w:name="_GoBack"/>
       <w:bookmarkEnd w:id="0"/>
@@ -1254,7 +1429,7 @@
 </file>
 
 <file path=word/numbering.xml><?xml version="1.0" encoding="utf-8"?>
-<w:numbering xmlns:wpc="http://schemas.microsoft.com/office/word/2010/wordprocessingCanvas" xmlns:mc="http://schemas.openxmlformats.org/markup-compatibility/2006" xmlns:o="urn:schemas-microsoft-com:office:office" xmlns:r="http://schemas.openxmlformats.org/officeDocument/2006/relationships" xmlns:m="http://schemas.openxmlformats.org/officeDocument/2006/math" xmlns:v="urn:schemas-microsoft-com:vml" xmlns:wp14="http://schemas.microsoft.com/office/word/2010/wordprocessingDrawing" xmlns:wp="http://schemas.openxmlformats.org/drawingml/2006/wordprocessingDrawing" xmlns:w10="urn:schemas-microsoft-com:office:word" xmlns:w="http://schemas.openxmlformats.org/wordprocessingml/2006/main" xmlns:w14="http://schemas.microsoft.com/office/word/2010/wordml" xmlns:w15="http://schemas.microsoft.com/office/word/2012/wordml" xmlns:wpg="http://schemas.microsoft.com/office/word/2010/wordprocessingGroup" xmlns:wpi="http://schemas.microsoft.com/office/word/2010/wordprocessingInk" xmlns:wne="http://schemas.microsoft.com/office/word/2006/wordml" xmlns:wps="http://schemas.microsoft.com/office/word/2010/wordprocessingShape" mc:Ignorable="w14 w15 wp14">
+<w:numbering xmlns:ve="http://schemas.openxmlformats.org/markup-compatibility/2006" xmlns:o="urn:schemas-microsoft-com:office:office" xmlns:r="http://schemas.openxmlformats.org/officeDocument/2006/relationships" xmlns:m="http://schemas.openxmlformats.org/officeDocument/2006/math" xmlns:v="urn:schemas-microsoft-com:vml" xmlns:wp="http://schemas.openxmlformats.org/drawingml/2006/wordprocessingDrawing" xmlns:w10="urn:schemas-microsoft-com:office:word" xmlns:w="http://schemas.openxmlformats.org/wordprocessingml/2006/main" xmlns:wne="http://schemas.microsoft.com/office/word/2006/wordml">
   <w:abstractNum w:abstractNumId="0">
     <w:nsid w:val="0A4810CA"/>
     <w:multiLevelType w:val="multilevel"/>
@@ -1703,6 +1878,155 @@
     </w:lvl>
   </w:abstractNum>
   <w:abstractNum w:abstractNumId="3">
+    <w:nsid w:val="320227E8"/>
+    <w:multiLevelType w:val="multilevel"/>
+    <w:tmpl w:val="658407B4"/>
+    <w:lvl w:ilvl="0">
+      <w:start w:val="1"/>
+      <w:numFmt w:val="bullet"/>
+      <w:lvlText w:val=""/>
+      <w:lvlJc w:val="left"/>
+      <w:pPr>
+        <w:tabs>
+          <w:tab w:val="num" w:pos="720"/>
+        </w:tabs>
+        <w:ind w:left="720" w:hanging="360"/>
+      </w:pPr>
+      <w:rPr>
+        <w:rFonts w:ascii="Symbol" w:hAnsi="Symbol" w:hint="default"/>
+        <w:sz w:val="20"/>
+      </w:rPr>
+    </w:lvl>
+    <w:lvl w:ilvl="1" w:tentative="1">
+      <w:start w:val="1"/>
+      <w:numFmt w:val="bullet"/>
+      <w:lvlText w:val="o"/>
+      <w:lvlJc w:val="left"/>
+      <w:pPr>
+        <w:tabs>
+          <w:tab w:val="num" w:pos="1440"/>
+        </w:tabs>
+        <w:ind w:left="1440" w:hanging="360"/>
+      </w:pPr>
+      <w:rPr>
+        <w:rFonts w:ascii="Courier New" w:hAnsi="Courier New" w:hint="default"/>
+        <w:sz w:val="20"/>
+      </w:rPr>
+    </w:lvl>
+    <w:lvl w:ilvl="2" w:tentative="1">
+      <w:start w:val="1"/>
+      <w:numFmt w:val="bullet"/>
+      <w:lvlText w:val=""/>
+      <w:lvlJc w:val="left"/>
+      <w:pPr>
+        <w:tabs>
+          <w:tab w:val="num" w:pos="2160"/>
+        </w:tabs>
+        <w:ind w:left="2160" w:hanging="360"/>
+      </w:pPr>
+      <w:rPr>
+        <w:rFonts w:ascii="Wingdings" w:hAnsi="Wingdings" w:hint="default"/>
+        <w:sz w:val="20"/>
+      </w:rPr>
+    </w:lvl>
+    <w:lvl w:ilvl="3" w:tentative="1">
+      <w:start w:val="1"/>
+      <w:numFmt w:val="bullet"/>
+      <w:lvlText w:val=""/>
+      <w:lvlJc w:val="left"/>
+      <w:pPr>
+        <w:tabs>
+          <w:tab w:val="num" w:pos="2880"/>
+        </w:tabs>
+        <w:ind w:left="2880" w:hanging="360"/>
+      </w:pPr>
+      <w:rPr>
+        <w:rFonts w:ascii="Wingdings" w:hAnsi="Wingdings" w:hint="default"/>
+        <w:sz w:val="20"/>
+      </w:rPr>
+    </w:lvl>
+    <w:lvl w:ilvl="4" w:tentative="1">
+      <w:start w:val="1"/>
+      <w:numFmt w:val="bullet"/>
+      <w:lvlText w:val=""/>
+      <w:lvlJc w:val="left"/>
+      <w:pPr>
+        <w:tabs>
+          <w:tab w:val="num" w:pos="3600"/>
+        </w:tabs>
+        <w:ind w:left="3600" w:hanging="360"/>
+      </w:pPr>
+      <w:rPr>
+        <w:rFonts w:ascii="Wingdings" w:hAnsi="Wingdings" w:hint="default"/>
+        <w:sz w:val="20"/>
+      </w:rPr>
+    </w:lvl>
+    <w:lvl w:ilvl="5" w:tentative="1">
+      <w:start w:val="1"/>
+      <w:numFmt w:val="bullet"/>
+      <w:lvlText w:val=""/>
+      <w:lvlJc w:val="left"/>
+      <w:pPr>
+        <w:tabs>
+          <w:tab w:val="num" w:pos="4320"/>
+        </w:tabs>
+        <w:ind w:left="4320" w:hanging="360"/>
+      </w:pPr>
+      <w:rPr>
+        <w:rFonts w:ascii="Wingdings" w:hAnsi="Wingdings" w:hint="default"/>
+        <w:sz w:val="20"/>
+      </w:rPr>
+    </w:lvl>
+    <w:lvl w:ilvl="6" w:tentative="1">
+      <w:start w:val="1"/>
+      <w:numFmt w:val="bullet"/>
+      <w:lvlText w:val=""/>
+      <w:lvlJc w:val="left"/>
+      <w:pPr>
+        <w:tabs>
+          <w:tab w:val="num" w:pos="5040"/>
+        </w:tabs>
+        <w:ind w:left="5040" w:hanging="360"/>
+      </w:pPr>
+      <w:rPr>
+        <w:rFonts w:ascii="Wingdings" w:hAnsi="Wingdings" w:hint="default"/>
+        <w:sz w:val="20"/>
+      </w:rPr>
+    </w:lvl>
+    <w:lvl w:ilvl="7" w:tentative="1">
+      <w:start w:val="1"/>
+      <w:numFmt w:val="bullet"/>
+      <w:lvlText w:val=""/>
+      <w:lvlJc w:val="left"/>
+      <w:pPr>
+        <w:tabs>
+          <w:tab w:val="num" w:pos="5760"/>
+        </w:tabs>
+        <w:ind w:left="5760" w:hanging="360"/>
+      </w:pPr>
+      <w:rPr>
+        <w:rFonts w:ascii="Wingdings" w:hAnsi="Wingdings" w:hint="default"/>
+        <w:sz w:val="20"/>
+      </w:rPr>
+    </w:lvl>
+    <w:lvl w:ilvl="8" w:tentative="1">
+      <w:start w:val="1"/>
+      <w:numFmt w:val="bullet"/>
+      <w:lvlText w:val=""/>
+      <w:lvlJc w:val="left"/>
+      <w:pPr>
+        <w:tabs>
+          <w:tab w:val="num" w:pos="6480"/>
+        </w:tabs>
+        <w:ind w:left="6480" w:hanging="360"/>
+      </w:pPr>
+      <w:rPr>
+        <w:rFonts w:ascii="Wingdings" w:hAnsi="Wingdings" w:hint="default"/>
+        <w:sz w:val="20"/>
+      </w:rPr>
+    </w:lvl>
+  </w:abstractNum>
+  <w:abstractNum w:abstractNumId="4">
     <w:nsid w:val="32686FF4"/>
     <w:multiLevelType w:val="multilevel"/>
     <w:tmpl w:val="876E1742"/>
@@ -1851,7 +2175,7 @@
       </w:rPr>
     </w:lvl>
   </w:abstractNum>
-  <w:abstractNum w:abstractNumId="4">
+  <w:abstractNum w:abstractNumId="5">
     <w:nsid w:val="4D9923C0"/>
     <w:multiLevelType w:val="multilevel"/>
     <w:tmpl w:val="48485F12"/>
@@ -2000,7 +2324,7 @@
       </w:rPr>
     </w:lvl>
   </w:abstractNum>
-  <w:abstractNum w:abstractNumId="5">
+  <w:abstractNum w:abstractNumId="6">
     <w:nsid w:val="4DEE75DC"/>
     <w:multiLevelType w:val="hybridMultilevel"/>
     <w:tmpl w:val="6BD69002"/>
@@ -2086,7 +2410,7 @@
       </w:pPr>
     </w:lvl>
   </w:abstractNum>
-  <w:abstractNum w:abstractNumId="6">
+  <w:abstractNum w:abstractNumId="7">
     <w:nsid w:val="66AC28ED"/>
     <w:multiLevelType w:val="multilevel"/>
     <w:tmpl w:val="98C66244"/>
@@ -2187,22 +2511,25 @@
     <w:abstractNumId w:val="1"/>
   </w:num>
   <w:num w:numId="4">
-    <w:abstractNumId w:val="3"/>
+    <w:abstractNumId w:val="4"/>
   </w:num>
   <w:num w:numId="5">
-    <w:abstractNumId w:val="4"/>
+    <w:abstractNumId w:val="5"/>
   </w:num>
   <w:num w:numId="6">
-    <w:abstractNumId w:val="5"/>
+    <w:abstractNumId w:val="6"/>
   </w:num>
   <w:num w:numId="7">
-    <w:abstractNumId w:val="6"/>
+    <w:abstractNumId w:val="7"/>
+  </w:num>
+  <w:num w:numId="8">
+    <w:abstractNumId w:val="3"/>
   </w:num>
 </w:numbering>
 </file>
 
 <file path=word/styles.xml><?xml version="1.0" encoding="utf-8"?>
-<w:styles xmlns:mc="http://schemas.openxmlformats.org/markup-compatibility/2006" xmlns:r="http://schemas.openxmlformats.org/officeDocument/2006/relationships" xmlns:w="http://schemas.openxmlformats.org/wordprocessingml/2006/main" xmlns:w14="http://schemas.microsoft.com/office/word/2010/wordml" xmlns:w15="http://schemas.microsoft.com/office/word/2012/wordml" mc:Ignorable="w14 w15">
+<w:styles xmlns:r="http://schemas.openxmlformats.org/officeDocument/2006/relationships" xmlns:w="http://schemas.openxmlformats.org/wordprocessingml/2006/main">
   <w:docDefaults>
     <w:rPrDefault>
       <w:rPr>
@@ -2218,378 +2545,144 @@
       </w:pPr>
     </w:pPrDefault>
   </w:docDefaults>
-  <w:latentStyles w:defLockedState="0" w:defUIPriority="99" w:defSemiHidden="0" w:defUnhideWhenUsed="0" w:defQFormat="0" w:count="371">
-    <w:lsdException w:name="Normal" w:uiPriority="0" w:qFormat="1"/>
-    <w:lsdException w:name="heading 1" w:uiPriority="9" w:qFormat="1"/>
-    <w:lsdException w:name="heading 2" w:semiHidden="1" w:uiPriority="9" w:unhideWhenUsed="1" w:qFormat="1"/>
-    <w:lsdException w:name="heading 3" w:semiHidden="1" w:uiPriority="9" w:unhideWhenUsed="1" w:qFormat="1"/>
-    <w:lsdException w:name="heading 4" w:semiHidden="1" w:uiPriority="9" w:unhideWhenUsed="1" w:qFormat="1"/>
-    <w:lsdException w:name="heading 5" w:semiHidden="1" w:uiPriority="9" w:unhideWhenUsed="1" w:qFormat="1"/>
-    <w:lsdException w:name="heading 6" w:semiHidden="1" w:uiPriority="9" w:unhideWhenUsed="1" w:qFormat="1"/>
-    <w:lsdException w:name="heading 7" w:semiHidden="1" w:uiPriority="9" w:unhideWhenUsed="1" w:qFormat="1"/>
-    <w:lsdException w:name="heading 8" w:semiHidden="1" w:uiPriority="9" w:unhideWhenUsed="1" w:qFormat="1"/>
-    <w:lsdException w:name="heading 9" w:semiHidden="1" w:uiPriority="9" w:unhideWhenUsed="1" w:qFormat="1"/>
-    <w:lsdException w:name="index 1" w:semiHidden="1" w:unhideWhenUsed="1"/>
-    <w:lsdException w:name="index 2" w:semiHidden="1" w:unhideWhenUsed="1"/>
-    <w:lsdException w:name="index 3" w:semiHidden="1" w:unhideWhenUsed="1"/>
-    <w:lsdException w:name="index 4" w:semiHidden="1" w:unhideWhenUsed="1"/>
-    <w:lsdException w:name="index 5" w:semiHidden="1" w:unhideWhenUsed="1"/>
-    <w:lsdException w:name="index 6" w:semiHidden="1" w:unhideWhenUsed="1"/>
-    <w:lsdException w:name="index 7" w:semiHidden="1" w:unhideWhenUsed="1"/>
-    <w:lsdException w:name="index 8" w:semiHidden="1" w:unhideWhenUsed="1"/>
-    <w:lsdException w:name="index 9" w:semiHidden="1" w:unhideWhenUsed="1"/>
-    <w:lsdException w:name="toc 1" w:semiHidden="1" w:uiPriority="39" w:unhideWhenUsed="1"/>
-    <w:lsdException w:name="toc 2" w:semiHidden="1" w:uiPriority="39" w:unhideWhenUsed="1"/>
-    <w:lsdException w:name="toc 3" w:semiHidden="1" w:uiPriority="39" w:unhideWhenUsed="1"/>
-    <w:lsdException w:name="toc 4" w:semiHidden="1" w:uiPriority="39" w:unhideWhenUsed="1"/>
-    <w:lsdException w:name="toc 5" w:semiHidden="1" w:uiPriority="39" w:unhideWhenUsed="1"/>
-    <w:lsdException w:name="toc 6" w:semiHidden="1" w:uiPriority="39" w:unhideWhenUsed="1"/>
-    <w:lsdException w:name="toc 7" w:semiHidden="1" w:uiPriority="39" w:unhideWhenUsed="1"/>
-    <w:lsdException w:name="toc 8" w:semiHidden="1" w:uiPriority="39" w:unhideWhenUsed="1"/>
-    <w:lsdException w:name="toc 9" w:semiHidden="1" w:uiPriority="39" w:unhideWhenUsed="1"/>
-    <w:lsdException w:name="Normal Indent" w:semiHidden="1" w:unhideWhenUsed="1"/>
-    <w:lsdException w:name="footnote text" w:semiHidden="1" w:unhideWhenUsed="1"/>
-    <w:lsdException w:name="annotation text" w:semiHidden="1" w:unhideWhenUsed="1"/>
-    <w:lsdException w:name="header" w:semiHidden="1" w:unhideWhenUsed="1"/>
-    <w:lsdException w:name="footer" w:semiHidden="1" w:unhideWhenUsed="1"/>
-    <w:lsdException w:name="index heading" w:semiHidden="1" w:unhideWhenUsed="1"/>
-    <w:lsdException w:name="caption" w:semiHidden="1" w:uiPriority="35" w:unhideWhenUsed="1" w:qFormat="1"/>
-    <w:lsdException w:name="table of figures" w:semiHidden="1" w:unhideWhenUsed="1"/>
-    <w:lsdException w:name="envelope address" w:semiHidden="1" w:unhideWhenUsed="1"/>
-    <w:lsdException w:name="envelope return" w:semiHidden="1" w:unhideWhenUsed="1"/>
-    <w:lsdException w:name="footnote reference" w:semiHidden="1" w:unhideWhenUsed="1"/>
-    <w:lsdException w:name="annotation reference" w:semiHidden="1" w:unhideWhenUsed="1"/>
-    <w:lsdException w:name="line number" w:semiHidden="1" w:unhideWhenUsed="1"/>
-    <w:lsdException w:name="page number" w:semiHidden="1" w:unhideWhenUsed="1"/>
-    <w:lsdException w:name="endnote reference" w:semiHidden="1" w:unhideWhenUsed="1"/>
-    <w:lsdException w:name="endnote text" w:semiHidden="1" w:unhideWhenUsed="1"/>
-    <w:lsdException w:name="table of authorities" w:semiHidden="1" w:unhideWhenUsed="1"/>
-    <w:lsdException w:name="macro" w:semiHidden="1" w:unhideWhenUsed="1"/>
-    <w:lsdException w:name="toa heading" w:semiHidden="1" w:unhideWhenUsed="1"/>
-    <w:lsdException w:name="List" w:semiHidden="1" w:unhideWhenUsed="1"/>
-    <w:lsdException w:name="List Bullet" w:semiHidden="1" w:unhideWhenUsed="1"/>
-    <w:lsdException w:name="List Number" w:semiHidden="1" w:unhideWhenUsed="1"/>
-    <w:lsdException w:name="List 2" w:semiHidden="1" w:unhideWhenUsed="1"/>
-    <w:lsdException w:name="List 3" w:semiHidden="1" w:unhideWhenUsed="1"/>
-    <w:lsdException w:name="List 4" w:semiHidden="1" w:unhideWhenUsed="1"/>
-    <w:lsdException w:name="List 5" w:semiHidden="1" w:unhideWhenUsed="1"/>
-    <w:lsdException w:name="List Bullet 2" w:semiHidden="1" w:unhideWhenUsed="1"/>
-    <w:lsdException w:name="List Bullet 3" w:semiHidden="1" w:unhideWhenUsed="1"/>
-    <w:lsdException w:name="List Bullet 4" w:semiHidden="1" w:unhideWhenUsed="1"/>
-    <w:lsdException w:name="List Bullet 5" w:semiHidden="1" w:unhideWhenUsed="1"/>
-    <w:lsdException w:name="List Number 2" w:semiHidden="1" w:unhideWhenUsed="1"/>
-    <w:lsdException w:name="List Number 3" w:semiHidden="1" w:unhideWhenUsed="1"/>
-    <w:lsdException w:name="List Number 4" w:semiHidden="1" w:unhideWhenUsed="1"/>
-    <w:lsdException w:name="List Number 5" w:semiHidden="1" w:unhideWhenUsed="1"/>
-    <w:lsdException w:name="Title" w:uiPriority="10" w:qFormat="1"/>
-    <w:lsdException w:name="Closing" w:semiHidden="1" w:unhideWhenUsed="1"/>
-    <w:lsdException w:name="Signature" w:semiHidden="1" w:unhideWhenUsed="1"/>
-    <w:lsdException w:name="Default Paragraph Font" w:semiHidden="1" w:uiPriority="1" w:unhideWhenUsed="1"/>
-    <w:lsdException w:name="Body Text" w:semiHidden="1" w:unhideWhenUsed="1"/>
-    <w:lsdException w:name="Body Text Indent" w:semiHidden="1" w:unhideWhenUsed="1"/>
-    <w:lsdException w:name="List Continue" w:semiHidden="1" w:unhideWhenUsed="1"/>
-    <w:lsdException w:name="List Continue 2" w:semiHidden="1" w:unhideWhenUsed="1"/>
-    <w:lsdException w:name="List Continue 3" w:semiHidden="1" w:unhideWhenUsed="1"/>
-    <w:lsdException w:name="List Continue 4" w:semiHidden="1" w:unhideWhenUsed="1"/>
-    <w:lsdException w:name="List Continue 5" w:semiHidden="1" w:unhideWhenUsed="1"/>
-    <w:lsdException w:name="Message Header" w:semiHidden="1" w:unhideWhenUsed="1"/>
-    <w:lsdException w:name="Subtitle" w:uiPriority="11" w:qFormat="1"/>
-    <w:lsdException w:name="Salutation" w:semiHidden="1" w:unhideWhenUsed="1"/>
-    <w:lsdException w:name="Date" w:semiHidden="1" w:unhideWhenUsed="1"/>
-    <w:lsdException w:name="Body Text First Indent" w:semiHidden="1" w:unhideWhenUsed="1"/>
-    <w:lsdException w:name="Body Text First Indent 2" w:semiHidden="1" w:unhideWhenUsed="1"/>
-    <w:lsdException w:name="Note Heading" w:semiHidden="1" w:unhideWhenUsed="1"/>
-    <w:lsdException w:name="Body Text 2" w:semiHidden="1" w:unhideWhenUsed="1"/>
-    <w:lsdException w:name="Body Text 3" w:semiHidden="1" w:unhideWhenUsed="1"/>
-    <w:lsdException w:name="Body Text Indent 2" w:semiHidden="1" w:unhideWhenUsed="1"/>
-    <w:lsdException w:name="Body Text Indent 3" w:semiHidden="1" w:unhideWhenUsed="1"/>
-    <w:lsdException w:name="Block Text" w:semiHidden="1" w:unhideWhenUsed="1"/>
-    <w:lsdException w:name="Hyperlink" w:semiHidden="1" w:unhideWhenUsed="1"/>
-    <w:lsdException w:name="FollowedHyperlink" w:semiHidden="1" w:unhideWhenUsed="1"/>
-    <w:lsdException w:name="Strong" w:uiPriority="22" w:qFormat="1"/>
-    <w:lsdException w:name="Emphasis" w:uiPriority="20" w:qFormat="1"/>
-    <w:lsdException w:name="Document Map" w:semiHidden="1" w:unhideWhenUsed="1"/>
-    <w:lsdException w:name="Plain Text" w:semiHidden="1" w:unhideWhenUsed="1"/>
-    <w:lsdException w:name="E-mail Signature" w:semiHidden="1" w:unhideWhenUsed="1"/>
-    <w:lsdException w:name="HTML Top of Form" w:semiHidden="1" w:unhideWhenUsed="1"/>
-    <w:lsdException w:name="HTML Bottom of Form" w:semiHidden="1" w:unhideWhenUsed="1"/>
-    <w:lsdException w:name="Normal (Web)" w:semiHidden="1" w:unhideWhenUsed="1"/>
-    <w:lsdException w:name="HTML Acronym" w:semiHidden="1" w:unhideWhenUsed="1"/>
-    <w:lsdException w:name="HTML Address" w:semiHidden="1" w:unhideWhenUsed="1"/>
-    <w:lsdException w:name="HTML Cite" w:semiHidden="1" w:unhideWhenUsed="1"/>
-    <w:lsdException w:name="HTML Code" w:semiHidden="1" w:unhideWhenUsed="1"/>
-    <w:lsdException w:name="HTML Definition" w:semiHidden="1" w:unhideWhenUsed="1"/>
-    <w:lsdException w:name="HTML Keyboard" w:semiHidden="1" w:unhideWhenUsed="1"/>
-    <w:lsdException w:name="HTML Preformatted" w:semiHidden="1" w:unhideWhenUsed="1"/>
-    <w:lsdException w:name="HTML Sample" w:semiHidden="1" w:unhideWhenUsed="1"/>
-    <w:lsdException w:name="HTML Typewriter" w:semiHidden="1" w:unhideWhenUsed="1"/>
-    <w:lsdException w:name="HTML Variable" w:semiHidden="1" w:unhideWhenUsed="1"/>
-    <w:lsdException w:name="Normal Table" w:semiHidden="1" w:unhideWhenUsed="1"/>
-    <w:lsdException w:name="annotation subject" w:semiHidden="1" w:unhideWhenUsed="1"/>
-    <w:lsdException w:name="No List" w:semiHidden="1" w:unhideWhenUsed="1"/>
-    <w:lsdException w:name="Outline List 1" w:semiHidden="1" w:unhideWhenUsed="1"/>
-    <w:lsdException w:name="Outline List 2" w:semiHidden="1" w:unhideWhenUsed="1"/>
-    <w:lsdException w:name="Outline List 3" w:semiHidden="1" w:unhideWhenUsed="1"/>
-    <w:lsdException w:name="Table Simple 1" w:semiHidden="1" w:unhideWhenUsed="1"/>
-    <w:lsdException w:name="Table Simple 2" w:semiHidden="1" w:unhideWhenUsed="1"/>
-    <w:lsdException w:name="Table Simple 3" w:semiHidden="1" w:unhideWhenUsed="1"/>
-    <w:lsdException w:name="Table Classic 1" w:semiHidden="1" w:unhideWhenUsed="1"/>
-    <w:lsdException w:name="Table Classic 2" w:semiHidden="1" w:unhideWhenUsed="1"/>
-    <w:lsdException w:name="Table Classic 3" w:semiHidden="1" w:unhideWhenUsed="1"/>
-    <w:lsdException w:name="Table Classic 4" w:semiHidden="1" w:unhideWhenUsed="1"/>
-    <w:lsdException w:name="Table Colorful 1" w:semiHidden="1" w:unhideWhenUsed="1"/>
-    <w:lsdException w:name="Table Colorful 2" w:semiHidden="1" w:unhideWhenUsed="1"/>
-    <w:lsdException w:name="Table Colorful 3" w:semiHidden="1" w:unhideWhenUsed="1"/>
-    <w:lsdException w:name="Table Columns 1" w:semiHidden="1" w:unhideWhenUsed="1"/>
-    <w:lsdException w:name="Table Columns 2" w:semiHidden="1" w:unhideWhenUsed="1"/>
-    <w:lsdException w:name="Table Columns 3" w:semiHidden="1" w:unhideWhenUsed="1"/>
-    <w:lsdException w:name="Table Columns 4" w:semiHidden="1" w:unhideWhenUsed="1"/>
-    <w:lsdException w:name="Table Columns 5" w:semiHidden="1" w:unhideWhenUsed="1"/>
-    <w:lsdException w:name="Table Grid 1" w:semiHidden="1" w:unhideWhenUsed="1"/>
-    <w:lsdException w:name="Table Grid 2" w:semiHidden="1" w:unhideWhenUsed="1"/>
-    <w:lsdException w:name="Table Grid 3" w:semiHidden="1" w:unhideWhenUsed="1"/>
-    <w:lsdException w:name="Table Grid 4" w:semiHidden="1" w:unhideWhenUsed="1"/>
-    <w:lsdException w:name="Table Grid 5" w:semiHidden="1" w:unhideWhenUsed="1"/>
-    <w:lsdException w:name="Table Grid 6" w:semiHidden="1" w:unhideWhenUsed="1"/>
-    <w:lsdException w:name="Table Grid 7" w:semiHidden="1" w:unhideWhenUsed="1"/>
-    <w:lsdException w:name="Table Grid 8" w:semiHidden="1" w:unhideWhenUsed="1"/>
-    <w:lsdException w:name="Table List 1" w:semiHidden="1" w:unhideWhenUsed="1"/>
-    <w:lsdException w:name="Table List 2" w:semiHidden="1" w:unhideWhenUsed="1"/>
-    <w:lsdException w:name="Table List 3" w:semiHidden="1" w:unhideWhenUsed="1"/>
-    <w:lsdException w:name="Table List 4" w:semiHidden="1" w:unhideWhenUsed="1"/>
-    <w:lsdException w:name="Table List 5" w:semiHidden="1" w:unhideWhenUsed="1"/>
-    <w:lsdException w:name="Table List 6" w:semiHidden="1" w:unhideWhenUsed="1"/>
-    <w:lsdException w:name="Table List 7" w:semiHidden="1" w:unhideWhenUsed="1"/>
-    <w:lsdException w:name="Table List 8" w:semiHidden="1" w:unhideWhenUsed="1"/>
-    <w:lsdException w:name="Table 3D effects 1" w:semiHidden="1" w:unhideWhenUsed="1"/>
-    <w:lsdException w:name="Table 3D effects 2" w:semiHidden="1" w:unhideWhenUsed="1"/>
-    <w:lsdException w:name="Table 3D effects 3" w:semiHidden="1" w:unhideWhenUsed="1"/>
-    <w:lsdException w:name="Table Contemporary" w:semiHidden="1" w:unhideWhenUsed="1"/>
-    <w:lsdException w:name="Table Elegant" w:semiHidden="1" w:unhideWhenUsed="1"/>
-    <w:lsdException w:name="Table Professional" w:semiHidden="1" w:unhideWhenUsed="1"/>
-    <w:lsdException w:name="Table Subtle 1" w:semiHidden="1" w:unhideWhenUsed="1"/>
-    <w:lsdException w:name="Table Subtle 2" w:semiHidden="1" w:unhideWhenUsed="1"/>
-    <w:lsdException w:name="Table Web 1" w:semiHidden="1" w:unhideWhenUsed="1"/>
-    <w:lsdException w:name="Table Web 2" w:semiHidden="1" w:unhideWhenUsed="1"/>
-    <w:lsdException w:name="Table Web 3" w:semiHidden="1" w:unhideWhenUsed="1"/>
-    <w:lsdException w:name="Balloon Text" w:semiHidden="1" w:unhideWhenUsed="1"/>
-    <w:lsdException w:name="Table Grid" w:uiPriority="59"/>
-    <w:lsdException w:name="Table Theme" w:semiHidden="1" w:unhideWhenUsed="1"/>
-    <w:lsdException w:name="Placeholder Text" w:semiHidden="1"/>
-    <w:lsdException w:name="No Spacing" w:uiPriority="1" w:qFormat="1"/>
-    <w:lsdException w:name="Light Shading" w:uiPriority="60"/>
-    <w:lsdException w:name="Light List" w:uiPriority="61"/>
-    <w:lsdException w:name="Light Grid" w:uiPriority="62"/>
-    <w:lsdException w:name="Medium Shading 1" w:uiPriority="63"/>
-    <w:lsdException w:name="Medium Shading 2" w:uiPriority="64"/>
-    <w:lsdException w:name="Medium List 1" w:uiPriority="65"/>
-    <w:lsdException w:name="Medium List 2" w:uiPriority="66"/>
-    <w:lsdException w:name="Medium Grid 1" w:uiPriority="67"/>
-    <w:lsdException w:name="Medium Grid 2" w:uiPriority="68"/>
-    <w:lsdException w:name="Medium Grid 3" w:uiPriority="69"/>
-    <w:lsdException w:name="Dark List" w:uiPriority="70"/>
-    <w:lsdException w:name="Colorful Shading" w:uiPriority="71"/>
-    <w:lsdException w:name="Colorful List" w:uiPriority="72"/>
-    <w:lsdException w:name="Colorful Grid" w:uiPriority="73"/>
-    <w:lsdException w:name="Light Shading Accent 1" w:uiPriority="60"/>
-    <w:lsdException w:name="Light List Accent 1" w:uiPriority="61"/>
-    <w:lsdException w:name="Light Grid Accent 1" w:uiPriority="62"/>
-    <w:lsdException w:name="Medium Shading 1 Accent 1" w:uiPriority="63"/>
-    <w:lsdException w:name="Medium Shading 2 Accent 1" w:uiPriority="64"/>
-    <w:lsdException w:name="Medium List 1 Accent 1" w:uiPriority="65"/>
-    <w:lsdException w:name="Revision" w:semiHidden="1"/>
-    <w:lsdException w:name="List Paragraph" w:uiPriority="34" w:qFormat="1"/>
-    <w:lsdException w:name="Quote" w:uiPriority="29" w:qFormat="1"/>
-    <w:lsdException w:name="Intense Quote" w:uiPriority="30" w:qFormat="1"/>
-    <w:lsdException w:name="Medium List 2 Accent 1" w:uiPriority="66"/>
-    <w:lsdException w:name="Medium Grid 1 Accent 1" w:uiPriority="67"/>
-    <w:lsdException w:name="Medium Grid 2 Accent 1" w:uiPriority="68"/>
-    <w:lsdException w:name="Medium Grid 3 Accent 1" w:uiPriority="69"/>
-    <w:lsdException w:name="Dark List Accent 1" w:uiPriority="70"/>
-    <w:lsdException w:name="Colorful Shading Accent 1" w:uiPriority="71"/>
-    <w:lsdException w:name="Colorful List Accent 1" w:uiPriority="72"/>
-    <w:lsdException w:name="Colorful Grid Accent 1" w:uiPriority="73"/>
-    <w:lsdException w:name="Light Shading Accent 2" w:uiPriority="60"/>
-    <w:lsdException w:name="Light List Accent 2" w:uiPriority="61"/>
-    <w:lsdException w:name="Light Grid Accent 2" w:uiPriority="62"/>
-    <w:lsdException w:name="Medium Shading 1 Accent 2" w:uiPriority="63"/>
-    <w:lsdException w:name="Medium Shading 2 Accent 2" w:uiPriority="64"/>
-    <w:lsdException w:name="Medium List 1 Accent 2" w:uiPriority="65"/>
-    <w:lsdException w:name="Medium List 2 Accent 2" w:uiPriority="66"/>
-    <w:lsdException w:name="Medium Grid 1 Accent 2" w:uiPriority="67"/>
-    <w:lsdException w:name="Medium Grid 2 Accent 2" w:uiPriority="68"/>
-    <w:lsdException w:name="Medium Grid 3 Accent 2" w:uiPriority="69"/>
-    <w:lsdException w:name="Dark List Accent 2" w:uiPriority="70"/>
-    <w:lsdException w:name="Colorful Shading Accent 2" w:uiPriority="71"/>
-    <w:lsdException w:name="Colorful List Accent 2" w:uiPriority="72"/>
-    <w:lsdException w:name="Colorful Grid Accent 2" w:uiPriority="73"/>
-    <w:lsdException w:name="Light Shading Accent 3" w:uiPriority="60"/>
-    <w:lsdException w:name="Light List Accent 3" w:uiPriority="61"/>
-    <w:lsdException w:name="Light Grid Accent 3" w:uiPriority="62"/>
-    <w:lsdException w:name="Medium Shading 1 Accent 3" w:uiPriority="63"/>
-    <w:lsdException w:name="Medium Shading 2 Accent 3" w:uiPriority="64"/>
-    <w:lsdException w:name="Medium List 1 Accent 3" w:uiPriority="65"/>
-    <w:lsdException w:name="Medium List 2 Accent 3" w:uiPriority="66"/>
-    <w:lsdException w:name="Medium Grid 1 Accent 3" w:uiPriority="67"/>
-    <w:lsdException w:name="Medium Grid 2 Accent 3" w:uiPriority="68"/>
-    <w:lsdException w:name="Medium Grid 3 Accent 3" w:uiPriority="69"/>
-    <w:lsdException w:name="Dark List Accent 3" w:uiPriority="70"/>
-    <w:lsdException w:name="Colorful Shading Accent 3" w:uiPriority="71"/>
-    <w:lsdException w:name="Colorful List Accent 3" w:uiPriority="72"/>
-    <w:lsdException w:name="Colorful Grid Accent 3" w:uiPriority="73"/>
-    <w:lsdException w:name="Light Shading Accent 4" w:uiPriority="60"/>
-    <w:lsdException w:name="Light List Accent 4" w:uiPriority="61"/>
-    <w:lsdException w:name="Light Grid Accent 4" w:uiPriority="62"/>
-    <w:lsdException w:name="Medium Shading 1 Accent 4" w:uiPriority="63"/>
-    <w:lsdException w:name="Medium Shading 2 Accent 4" w:uiPriority="64"/>
-    <w:lsdException w:name="Medium List 1 Accent 4" w:uiPriority="65"/>
-    <w:lsdException w:name="Medium List 2 Accent 4" w:uiPriority="66"/>
-    <w:lsdException w:name="Medium Grid 1 Accent 4" w:uiPriority="67"/>
-    <w:lsdException w:name="Medium Grid 2 Accent 4" w:uiPriority="68"/>
-    <w:lsdException w:name="Medium Grid 3 Accent 4" w:uiPriority="69"/>
-    <w:lsdException w:name="Dark List Accent 4" w:uiPriority="70"/>
-    <w:lsdException w:name="Colorful Shading Accent 4" w:uiPriority="71"/>
-    <w:lsdException w:name="Colorful List Accent 4" w:uiPriority="72"/>
-    <w:lsdException w:name="Colorful Grid Accent 4" w:uiPriority="73"/>
-    <w:lsdException w:name="Light Shading Accent 5" w:uiPriority="60"/>
-    <w:lsdException w:name="Light List Accent 5" w:uiPriority="61"/>
-    <w:lsdException w:name="Light Grid Accent 5" w:uiPriority="62"/>
-    <w:lsdException w:name="Medium Shading 1 Accent 5" w:uiPriority="63"/>
-    <w:lsdException w:name="Medium Shading 2 Accent 5" w:uiPriority="64"/>
-    <w:lsdException w:name="Medium List 1 Accent 5" w:uiPriority="65"/>
-    <w:lsdException w:name="Medium List 2 Accent 5" w:uiPriority="66"/>
-    <w:lsdException w:name="Medium Grid 1 Accent 5" w:uiPriority="67"/>
-    <w:lsdException w:name="Medium Grid 2 Accent 5" w:uiPriority="68"/>
-    <w:lsdException w:name="Medium Grid 3 Accent 5" w:uiPriority="69"/>
-    <w:lsdException w:name="Dark List Accent 5" w:uiPriority="70"/>
-    <w:lsdException w:name="Colorful Shading Accent 5" w:uiPriority="71"/>
-    <w:lsdException w:name="Colorful List Accent 5" w:uiPriority="72"/>
-    <w:lsdException w:name="Colorful Grid Accent 5" w:uiPriority="73"/>
-    <w:lsdException w:name="Light Shading Accent 6" w:uiPriority="60"/>
-    <w:lsdException w:name="Light List Accent 6" w:uiPriority="61"/>
-    <w:lsdException w:name="Light Grid Accent 6" w:uiPriority="62"/>
-    <w:lsdException w:name="Medium Shading 1 Accent 6" w:uiPriority="63"/>
-    <w:lsdException w:name="Medium Shading 2 Accent 6" w:uiPriority="64"/>
-    <w:lsdException w:name="Medium List 1 Accent 6" w:uiPriority="65"/>
-    <w:lsdException w:name="Medium List 2 Accent 6" w:uiPriority="66"/>
-    <w:lsdException w:name="Medium Grid 1 Accent 6" w:uiPriority="67"/>
-    <w:lsdException w:name="Medium Grid 2 Accent 6" w:uiPriority="68"/>
-    <w:lsdException w:name="Medium Grid 3 Accent 6" w:uiPriority="69"/>
-    <w:lsdException w:name="Dark List Accent 6" w:uiPriority="70"/>
-    <w:lsdException w:name="Colorful Shading Accent 6" w:uiPriority="71"/>
-    <w:lsdException w:name="Colorful List Accent 6" w:uiPriority="72"/>
-    <w:lsdException w:name="Colorful Grid Accent 6" w:uiPriority="73"/>
-    <w:lsdException w:name="Subtle Emphasis" w:uiPriority="19" w:qFormat="1"/>
-    <w:lsdException w:name="Intense Emphasis" w:uiPriority="21" w:qFormat="1"/>
-    <w:lsdException w:name="Subtle Reference" w:uiPriority="31" w:qFormat="1"/>
-    <w:lsdException w:name="Intense Reference" w:uiPriority="32" w:qFormat="1"/>
-    <w:lsdException w:name="Book Title" w:uiPriority="33" w:qFormat="1"/>
-    <w:lsdException w:name="Bibliography" w:semiHidden="1" w:uiPriority="37" w:unhideWhenUsed="1"/>
-    <w:lsdException w:name="TOC Heading" w:semiHidden="1" w:uiPriority="39" w:unhideWhenUsed="1" w:qFormat="1"/>
-    <w:lsdException w:name="Plain Table 1" w:uiPriority="41"/>
-    <w:lsdException w:name="Plain Table 2" w:uiPriority="42"/>
-    <w:lsdException w:name="Plain Table 3" w:uiPriority="43"/>
-    <w:lsdException w:name="Plain Table 4" w:uiPriority="44"/>
-    <w:lsdException w:name="Plain Table 5" w:uiPriority="45"/>
-    <w:lsdException w:name="Grid Table Light" w:uiPriority="40"/>
-    <w:lsdException w:name="Grid Table 1 Light" w:uiPriority="46"/>
-    <w:lsdException w:name="Grid Table 2" w:uiPriority="47"/>
-    <w:lsdException w:name="Grid Table 3" w:uiPriority="48"/>
-    <w:lsdException w:name="Grid Table 4" w:uiPriority="49"/>
-    <w:lsdException w:name="Grid Table 5 Dark" w:uiPriority="50"/>
-    <w:lsdException w:name="Grid Table 6 Colorful" w:uiPriority="51"/>
-    <w:lsdException w:name="Grid Table 7 Colorful" w:uiPriority="52"/>
-    <w:lsdException w:name="Grid Table 1 Light Accent 1" w:uiPriority="46"/>
-    <w:lsdException w:name="Grid Table 2 Accent 1" w:uiPriority="47"/>
-    <w:lsdException w:name="Grid Table 3 Accent 1" w:uiPriority="48"/>
-    <w:lsdException w:name="Grid Table 4 Accent 1" w:uiPriority="49"/>
-    <w:lsdException w:name="Grid Table 5 Dark Accent 1" w:uiPriority="50"/>
-    <w:lsdException w:name="Grid Table 6 Colorful Accent 1" w:uiPriority="51"/>
-    <w:lsdException w:name="Grid Table 7 Colorful Accent 1" w:uiPriority="52"/>
-    <w:lsdException w:name="Grid Table 1 Light Accent 2" w:uiPriority="46"/>
-    <w:lsdException w:name="Grid Table 2 Accent 2" w:uiPriority="47"/>
-    <w:lsdException w:name="Grid Table 3 Accent 2" w:uiPriority="48"/>
-    <w:lsdException w:name="Grid Table 4 Accent 2" w:uiPriority="49"/>
-    <w:lsdException w:name="Grid Table 5 Dark Accent 2" w:uiPriority="50"/>
-    <w:lsdException w:name="Grid Table 6 Colorful Accent 2" w:uiPriority="51"/>
-    <w:lsdException w:name="Grid Table 7 Colorful Accent 2" w:uiPriority="52"/>
-    <w:lsdException w:name="Grid Table 1 Light Accent 3" w:uiPriority="46"/>
-    <w:lsdException w:name="Grid Table 2 Accent 3" w:uiPriority="47"/>
-    <w:lsdException w:name="Grid Table 3 Accent 3" w:uiPriority="48"/>
-    <w:lsdException w:name="Grid Table 4 Accent 3" w:uiPriority="49"/>
-    <w:lsdException w:name="Grid Table 5 Dark Accent 3" w:uiPriority="50"/>
-    <w:lsdException w:name="Grid Table 6 Colorful Accent 3" w:uiPriority="51"/>
-    <w:lsdException w:name="Grid Table 7 Colorful Accent 3" w:uiPriority="52"/>
-    <w:lsdException w:name="Grid Table 1 Light Accent 4" w:uiPriority="46"/>
-    <w:lsdException w:name="Grid Table 2 Accent 4" w:uiPriority="47"/>
-    <w:lsdException w:name="Grid Table 3 Accent 4" w:uiPriority="48"/>
-    <w:lsdException w:name="Grid Table 4 Accent 4" w:uiPriority="49"/>
-    <w:lsdException w:name="Grid Table 5 Dark Accent 4" w:uiPriority="50"/>
-    <w:lsdException w:name="Grid Table 6 Colorful Accent 4" w:uiPriority="51"/>
-    <w:lsdException w:name="Grid Table 7 Colorful Accent 4" w:uiPriority="52"/>
-    <w:lsdException w:name="Grid Table 1 Light Accent 5" w:uiPriority="46"/>
-    <w:lsdException w:name="Grid Table 2 Accent 5" w:uiPriority="47"/>
-    <w:lsdException w:name="Grid Table 3 Accent 5" w:uiPriority="48"/>
-    <w:lsdException w:name="Grid Table 4 Accent 5" w:uiPriority="49"/>
-    <w:lsdException w:name="Grid Table 5 Dark Accent 5" w:uiPriority="50"/>
-    <w:lsdException w:name="Grid Table 6 Colorful Accent 5" w:uiPriority="51"/>
-    <w:lsdException w:name="Grid Table 7 Colorful Accent 5" w:uiPriority="52"/>
-    <w:lsdException w:name="Grid Table 1 Light Accent 6" w:uiPriority="46"/>
-    <w:lsdException w:name="Grid Table 2 Accent 6" w:uiPriority="47"/>
-    <w:lsdException w:name="Grid Table 3 Accent 6" w:uiPriority="48"/>
-    <w:lsdException w:name="Grid Table 4 Accent 6" w:uiPriority="49"/>
-    <w:lsdException w:name="Grid Table 5 Dark Accent 6" w:uiPriority="50"/>
-    <w:lsdException w:name="Grid Table 6 Colorful Accent 6" w:uiPriority="51"/>
-    <w:lsdException w:name="Grid Table 7 Colorful Accent 6" w:uiPriority="52"/>
-    <w:lsdException w:name="List Table 1 Light" w:uiPriority="46"/>
-    <w:lsdException w:name="List Table 2" w:uiPriority="47"/>
-    <w:lsdException w:name="List Table 3" w:uiPriority="48"/>
-    <w:lsdException w:name="List Table 4" w:uiPriority="49"/>
-    <w:lsdException w:name="List Table 5 Dark" w:uiPriority="50"/>
-    <w:lsdException w:name="List Table 6 Colorful" w:uiPriority="51"/>
-    <w:lsdException w:name="List Table 7 Colorful" w:uiPriority="52"/>
-    <w:lsdException w:name="List Table 1 Light Accent 1" w:uiPriority="46"/>
-    <w:lsdException w:name="List Table 2 Accent 1" w:uiPriority="47"/>
-    <w:lsdException w:name="List Table 3 Accent 1" w:uiPriority="48"/>
-    <w:lsdException w:name="List Table 4 Accent 1" w:uiPriority="49"/>
-    <w:lsdException w:name="List Table 5 Dark Accent 1" w:uiPriority="50"/>
-    <w:lsdException w:name="List Table 6 Colorful Accent 1" w:uiPriority="51"/>
-    <w:lsdException w:name="List Table 7 Colorful Accent 1" w:uiPriority="52"/>
-    <w:lsdException w:name="List Table 1 Light Accent 2" w:uiPriority="46"/>
-    <w:lsdException w:name="List Table 2 Accent 2" w:uiPriority="47"/>
-    <w:lsdException w:name="List Table 3 Accent 2" w:uiPriority="48"/>
-    <w:lsdException w:name="List Table 4 Accent 2" w:uiPriority="49"/>
-    <w:lsdException w:name="List Table 5 Dark Accent 2" w:uiPriority="50"/>
-    <w:lsdException w:name="List Table 6 Colorful Accent 2" w:uiPriority="51"/>
-    <w:lsdException w:name="List Table 7 Colorful Accent 2" w:uiPriority="52"/>
-    <w:lsdException w:name="List Table 1 Light Accent 3" w:uiPriority="46"/>
-    <w:lsdException w:name="List Table 2 Accent 3" w:uiPriority="47"/>
-    <w:lsdException w:name="List Table 3 Accent 3" w:uiPriority="48"/>
-    <w:lsdException w:name="List Table 4 Accent 3" w:uiPriority="49"/>
-    <w:lsdException w:name="List Table 5 Dark Accent 3" w:uiPriority="50"/>
-    <w:lsdException w:name="List Table 6 Colorful Accent 3" w:uiPriority="51"/>
-    <w:lsdException w:name="List Table 7 Colorful Accent 3" w:uiPriority="52"/>
-    <w:lsdException w:name="List Table 1 Light Accent 4" w:uiPriority="46"/>
-    <w:lsdException w:name="List Table 2 Accent 4" w:uiPriority="47"/>
-    <w:lsdException w:name="List Table 3 Accent 4" w:uiPriority="48"/>
-    <w:lsdException w:name="List Table 4 Accent 4" w:uiPriority="49"/>
-    <w:lsdException w:name="List Table 5 Dark Accent 4" w:uiPriority="50"/>
-    <w:lsdException w:name="List Table 6 Colorful Accent 4" w:uiPriority="51"/>
-    <w:lsdException w:name="List Table 7 Colorful Accent 4" w:uiPriority="52"/>
-    <w:lsdException w:name="List Table 1 Light Accent 5" w:uiPriority="46"/>
-    <w:lsdException w:name="List Table 2 Accent 5" w:uiPriority="47"/>
-    <w:lsdException w:name="List Table 3 Accent 5" w:uiPriority="48"/>
-    <w:lsdException w:name="List Table 4 Accent 5" w:uiPriority="49"/>
-    <w:lsdException w:name="List Table 5 Dark Accent 5" w:uiPriority="50"/>
-    <w:lsdException w:name="List Table 6 Colorful Accent 5" w:uiPriority="51"/>
-    <w:lsdException w:name="List Table 7 Colorful Accent 5" w:uiPriority="52"/>
-    <w:lsdException w:name="List Table 1 Light Accent 6" w:uiPriority="46"/>
-    <w:lsdException w:name="List Table 2 Accent 6" w:uiPriority="47"/>
-    <w:lsdException w:name="List Table 3 Accent 6" w:uiPriority="48"/>
-    <w:lsdException w:name="List Table 4 Accent 6" w:uiPriority="49"/>
-    <w:lsdException w:name="List Table 5 Dark Accent 6" w:uiPriority="50"/>
-    <w:lsdException w:name="List Table 6 Colorful Accent 6" w:uiPriority="51"/>
-    <w:lsdException w:name="List Table 7 Colorful Accent 6" w:uiPriority="52"/>
+  <w:latentStyles w:defLockedState="0" w:defUIPriority="99" w:defSemiHidden="1" w:defUnhideWhenUsed="1" w:defQFormat="0" w:count="267">
+    <w:lsdException w:name="Normal" w:semiHidden="0" w:uiPriority="0" w:unhideWhenUsed="0" w:qFormat="1"/>
+    <w:lsdException w:name="heading 1" w:semiHidden="0" w:uiPriority="9" w:unhideWhenUsed="0" w:qFormat="1"/>
+    <w:lsdException w:name="heading 2" w:uiPriority="9" w:qFormat="1"/>
+    <w:lsdException w:name="heading 3" w:uiPriority="9" w:qFormat="1"/>
+    <w:lsdException w:name="heading 4" w:uiPriority="9" w:qFormat="1"/>
+    <w:lsdException w:name="heading 5" w:uiPriority="9" w:qFormat="1"/>
+    <w:lsdException w:name="heading 6" w:uiPriority="9" w:qFormat="1"/>
+    <w:lsdException w:name="heading 7" w:uiPriority="9" w:qFormat="1"/>
+    <w:lsdException w:name="heading 8" w:uiPriority="9" w:qFormat="1"/>
+    <w:lsdException w:name="heading 9" w:uiPriority="9" w:qFormat="1"/>
+    <w:lsdException w:name="toc 1" w:uiPriority="39"/>
+    <w:lsdException w:name="toc 2" w:uiPriority="39"/>
+    <w:lsdException w:name="toc 3" w:uiPriority="39"/>
+    <w:lsdException w:name="toc 4" w:uiPriority="39"/>
+    <w:lsdException w:name="toc 5" w:uiPriority="39"/>
+    <w:lsdException w:name="toc 6" w:uiPriority="39"/>
+    <w:lsdException w:name="toc 7" w:uiPriority="39"/>
+    <w:lsdException w:name="toc 8" w:uiPriority="39"/>
+    <w:lsdException w:name="toc 9" w:uiPriority="39"/>
+    <w:lsdException w:name="caption" w:uiPriority="35" w:qFormat="1"/>
+    <w:lsdException w:name="Title" w:semiHidden="0" w:uiPriority="10" w:unhideWhenUsed="0" w:qFormat="1"/>
+    <w:lsdException w:name="Default Paragraph Font" w:uiPriority="1"/>
+    <w:lsdException w:name="Subtitle" w:semiHidden="0" w:uiPriority="11" w:unhideWhenUsed="0" w:qFormat="1"/>
+    <w:lsdException w:name="Strong" w:semiHidden="0" w:uiPriority="22" w:unhideWhenUsed="0" w:qFormat="1"/>
+    <w:lsdException w:name="Emphasis" w:semiHidden="0" w:uiPriority="20" w:unhideWhenUsed="0" w:qFormat="1"/>
+    <w:lsdException w:name="Table Grid" w:semiHidden="0" w:uiPriority="59" w:unhideWhenUsed="0"/>
+    <w:lsdException w:name="Placeholder Text" w:unhideWhenUsed="0"/>
+    <w:lsdException w:name="No Spacing" w:semiHidden="0" w:uiPriority="1" w:unhideWhenUsed="0" w:qFormat="1"/>
+    <w:lsdException w:name="Light Shading" w:semiHidden="0" w:uiPriority="60" w:unhideWhenUsed="0"/>
+    <w:lsdException w:name="Light List" w:semiHidden="0" w:uiPriority="61" w:unhideWhenUsed="0"/>
+    <w:lsdException w:name="Light Grid" w:semiHidden="0" w:uiPriority="62" w:unhideWhenUsed="0"/>
+    <w:lsdException w:name="Medium Shading 1" w:semiHidden="0" w:uiPriority="63" w:unhideWhenUsed="0"/>
+    <w:lsdException w:name="Medium Shading 2" w:semiHidden="0" w:uiPriority="64" w:unhideWhenUsed="0"/>
+    <w:lsdException w:name="Medium List 1" w:semiHidden="0" w:uiPriority="65" w:unhideWhenUsed="0"/>
+    <w:lsdException w:name="Medium List 2" w:semiHidden="0" w:uiPriority="66" w:unhideWhenUsed="0"/>
+    <w:lsdException w:name="Medium Grid 1" w:semiHidden="0" w:uiPriority="67" w:unhideWhenUsed="0"/>
+    <w:lsdException w:name="Medium Grid 2" w:semiHidden="0" w:uiPriority="68" w:unhideWhenUsed="0"/>
+    <w:lsdException w:name="Medium Grid 3" w:semiHidden="0" w:uiPriority="69" w:unhideWhenUsed="0"/>
+    <w:lsdException w:name="Dark List" w:semiHidden="0" w:uiPriority="70" w:unhideWhenUsed="0"/>
+    <w:lsdException w:name="Colorful Shading" w:semiHidden="0" w:uiPriority="71" w:unhideWhenUsed="0"/>
+    <w:lsdException w:name="Colorful List" w:semiHidden="0" w:uiPriority="72" w:unhideWhenUsed="0"/>
+    <w:lsdException w:name="Colorful Grid" w:semiHidden="0" w:uiPriority="73" w:unhideWhenUsed="0"/>
+    <w:lsdException w:name="Light Shading Accent 1" w:semiHidden="0" w:uiPriority="60" w:unhideWhenUsed="0"/>
+    <w:lsdException w:name="Light List Accent 1" w:semiHidden="0" w:uiPriority="61" w:unhideWhenUsed="0"/>
+    <w:lsdException w:name="Light Grid Accent 1" w:semiHidden="0" w:uiPriority="62" w:unhideWhenUsed="0"/>
+    <w:lsdException w:name="Medium Shading 1 Accent 1" w:semiHidden="0" w:uiPriority="63" w:unhideWhenUsed="0"/>
+    <w:lsdException w:name="Medium Shading 2 Accent 1" w:semiHidden="0" w:uiPriority="64" w:unhideWhenUsed="0"/>
+    <w:lsdException w:name="Medium List 1 Accent 1" w:semiHidden="0" w:uiPriority="65" w:unhideWhenUsed="0"/>
+    <w:lsdException w:name="Revision" w:unhideWhenUsed="0"/>
+    <w:lsdException w:name="List Paragraph" w:semiHidden="0" w:uiPriority="34" w:unhideWhenUsed="0" w:qFormat="1"/>
+    <w:lsdException w:name="Quote" w:semiHidden="0" w:uiPriority="29" w:unhideWhenUsed="0" w:qFormat="1"/>
+    <w:lsdException w:name="Intense Quote" w:semiHidden="0" w:uiPriority="30" w:unhideWhenUsed="0" w:qFormat="1"/>
+    <w:lsdException w:name="Medium List 2 Accent 1" w:semiHidden="0" w:uiPriority="66" w:unhideWhenUsed="0"/>
+    <w:lsdException w:name="Medium Grid 1 Accent 1" w:semiHidden="0" w:uiPriority="67" w:unhideWhenUsed="0"/>
+    <w:lsdException w:name="Medium Grid 2 Accent 1" w:semiHidden="0" w:uiPriority="68" w:unhideWhenUsed="0"/>
+    <w:lsdException w:name="Medium Grid 3 Accent 1" w:semiHidden="0" w:uiPriority="69" w:unhideWhenUsed="0"/>
+    <w:lsdException w:name="Dark List Accent 1" w:semiHidden="0" w:uiPriority="70" w:unhideWhenUsed="0"/>
+    <w:lsdException w:name="Colorful Shading Accent 1" w:semiHidden="0" w:uiPriority="71" w:unhideWhenUsed="0"/>
+    <w:lsdException w:name="Colorful List Accent 1" w:semiHidden="0" w:uiPriority="72" w:unhideWhenUsed="0"/>
+    <w:lsdException w:name="Colorful Grid Accent 1" w:semiHidden="0" w:uiPriority="73" w:unhideWhenUsed="0"/>
+    <w:lsdException w:name="Light Shading Accent 2" w:semiHidden="0" w:uiPriority="60" w:unhideWhenUsed="0"/>
+    <w:lsdException w:name="Light List Accent 2" w:semiHidden="0" w:uiPriority="61" w:unhideWhenUsed="0"/>
+    <w:lsdException w:name="Light Grid Accent 2" w:semiHidden="0" w:uiPriority="62" w:unhideWhenUsed="0"/>
+    <w:lsdException w:name="Medium Shading 1 Accent 2" w:semiHidden="0" w:uiPriority="63" w:unhideWhenUsed="0"/>
+    <w:lsdException w:name="Medium Shading 2 Accent 2" w:semiHidden="0" w:uiPriority="64" w:unhideWhenUsed="0"/>
+    <w:lsdException w:name="Medium List 1 Accent 2" w:semiHidden="0" w:uiPriority="65" w:unhideWhenUsed="0"/>
+    <w:lsdException w:name="Medium List 2 Accent 2" w:semiHidden="0" w:uiPriority="66" w:unhideWhenUsed="0"/>
+    <w:lsdException w:name="Medium Grid 1 Accent 2" w:semiHidden="0" w:uiPriority="67" w:unhideWhenUsed="0"/>
+    <w:lsdException w:name="Medium Grid 2 Accent 2" w:semiHidden="0" w:uiPriority="68" w:unhideWhenUsed="0"/>
+    <w:lsdException w:name="Medium Grid 3 Accent 2" w:semiHidden="0" w:uiPriority="69" w:unhideWhenUsed="0"/>
+    <w:lsdException w:name="Dark List Accent 2" w:semiHidden="0" w:uiPriority="70" w:unhideWhenUsed="0"/>
+    <w:lsdException w:name="Colorful Shading Accent 2" w:semiHidden="0" w:uiPriority="71" w:unhideWhenUsed="0"/>
+    <w:lsdException w:name="Colorful List Accent 2" w:semiHidden="0" w:uiPriority="72" w:unhideWhenUsed="0"/>
+    <w:lsdException w:name="Colorful Grid Accent 2" w:semiHidden="0" w:uiPriority="73" w:unhideWhenUsed="0"/>
+    <w:lsdException w:name="Light Shading Accent 3" w:semiHidden="0" w:uiPriority="60" w:unhideWhenUsed="0"/>
+    <w:lsdException w:name="Light List Accent 3" w:semiHidden="0" w:uiPriority="61" w:unhideWhenUsed="0"/>
+    <w:lsdException w:name="Light Grid Accent 3" w:semiHidden="0" w:uiPriority="62" w:unhideWhenUsed="0"/>
+    <w:lsdException w:name="Medium Shading 1 Accent 3" w:semiHidden="0" w:uiPriority="63" w:unhideWhenUsed="0"/>
+    <w:lsdException w:name="Medium Shading 2 Accent 3" w:semiHidden="0" w:uiPriority="64" w:unhideWhenUsed="0"/>
+    <w:lsdException w:name="Medium List 1 Accent 3" w:semiHidden="0" w:uiPriority="65" w:unhideWhenUsed="0"/>
+    <w:lsdException w:name="Medium List 2 Accent 3" w:semiHidden="0" w:uiPriority="66" w:unhideWhenUsed="0"/>
+    <w:lsdException w:name="Medium Grid 1 Accent 3" w:semiHidden="0" w:uiPriority="67" w:unhideWhenUsed="0"/>
+    <w:lsdException w:name="Medium Grid 2 Accent 3" w:semiHidden="0" w:uiPriority="68" w:unhideWhenUsed="0"/>
+    <w:lsdException w:name="Medium Grid 3 Accent 3" w:semiHidden="0" w:uiPriority="69" w:unhideWhenUsed="0"/>
+    <w:lsdException w:name="Dark List Accent 3" w:semiHidden="0" w:uiPriority="70" w:unhideWhenUsed="0"/>
+    <w:lsdException w:name="Colorful Shading Accent 3" w:semiHidden="0" w:uiPriority="71" w:unhideWhenUsed="0"/>
+    <w:lsdException w:name="Colorful List Accent 3" w:semiHidden="0" w:uiPriority="72" w:unhideWhenUsed="0"/>
+    <w:lsdException w:name="Colorful Grid Accent 3" w:semiHidden="0" w:uiPriority="73" w:unhideWhenUsed="0"/>
+    <w:lsdException w:name="Light Shading Accent 4" w:semiHidden="0" w:uiPriority="60" w:unhideWhenUsed="0"/>
+    <w:lsdException w:name="Light List Accent 4" w:semiHidden="0" w:uiPriority="61" w:unhideWhenUsed="0"/>
+    <w:lsdException w:name="Light Grid Accent 4" w:semiHidden="0" w:uiPriority="62" w:unhideWhenUsed="0"/>
+    <w:lsdException w:name="Medium Shading 1 Accent 4" w:semiHidden="0" w:uiPriority="63" w:unhideWhenUsed="0"/>
+    <w:lsdException w:name="Medium Shading 2 Accent 4" w:semiHidden="0" w:uiPriority="64" w:unhideWhenUsed="0"/>
+    <w:lsdException w:name="Medium List 1 Accent 4" w:semiHidden="0" w:uiPriority="65" w:unhideWhenUsed="0"/>
+    <w:lsdException w:name="Medium List 2 Accent 4" w:semiHidden="0" w:uiPriority="66" w:unhideWhenUsed="0"/>
+    <w:lsdException w:name="Medium Grid 1 Accent 4" w:semiHidden="0" w:uiPriority="67" w:unhideWhenUsed="0"/>
+    <w:lsdException w:name="Medium Grid 2 Accent 4" w:semiHidden="0" w:uiPriority="68" w:unhideWhenUsed="0"/>
+    <w:lsdException w:name="Medium Grid 3 Accent 4" w:semiHidden="0" w:uiPriority="69" w:unhideWhenUsed="0"/>
+    <w:lsdException w:name="Dark List Accent 4" w:semiHidden="0" w:uiPriority="70" w:unhideWhenUsed="0"/>
+    <w:lsdException w:name="Colorful Shading Accent 4" w:semiHidden="0" w:uiPriority="71" w:unhideWhenUsed="0"/>
+    <w:lsdException w:name="Colorful List Accent 4" w:semiHidden="0" w:uiPriority="72" w:unhideWhenUsed="0"/>
+    <w:lsdException w:name="Colorful Grid Accent 4" w:semiHidden="0" w:uiPriority="73" w:unhideWhenUsed="0"/>
+    <w:lsdException w:name="Light Shading Accent 5" w:semiHidden="0" w:uiPriority="60" w:unhideWhenUsed="0"/>
+    <w:lsdException w:name="Light List Accent 5" w:semiHidden="0" w:uiPriority="61" w:unhideWhenUsed="0"/>
+    <w:lsdException w:name="Light Grid Accent 5" w:semiHidden="0" w:uiPriority="62" w:unhideWhenUsed="0"/>
+    <w:lsdException w:name="Medium Shading 1 Accent 5" w:semiHidden="0" w:uiPriority="63" w:unhideWhenUsed="0"/>
+    <w:lsdException w:name="Medium Shading 2 Accent 5" w:semiHidden="0" w:uiPriority="64" w:unhideWhenUsed="0"/>
+    <w:lsdException w:name="Medium List 1 Accent 5" w:semiHidden="0" w:uiPriority="65" w:unhideWhenUsed="0"/>
+    <w:lsdException w:name="Medium List 2 Accent 5" w:semiHidden="0" w:uiPriority="66" w:unhideWhenUsed="0"/>
+    <w:lsdException w:name="Medium Grid 1 Accent 5" w:semiHidden="0" w:uiPriority="67" w:unhideWhenUsed="0"/>
+    <w:lsdException w:name="Medium Grid 2 Accent 5" w:semiHidden="0" w:uiPriority="68" w:unhideWhenUsed="0"/>
+    <w:lsdException w:name="Medium Grid 3 Accent 5" w:semiHidden="0" w:uiPriority="69" w:unhideWhenUsed="0"/>
+    <w:lsdException w:name="Dark List Accent 5" w:semiHidden="0" w:uiPriority="70" w:unhideWhenUsed="0"/>
+    <w:lsdException w:name="Colorful Shading Accent 5" w:semiHidden="0" w:uiPriority="71" w:unhideWhenUsed="0"/>
+    <w:lsdException w:name="Colorful List Accent 5" w:semiHidden="0" w:uiPriority="72" w:unhideWhenUsed="0"/>
+    <w:lsdException w:name="Colorful Grid Accent 5" w:semiHidden="0" w:uiPriority="73" w:unhideWhenUsed="0"/>
+    <w:lsdException w:name="Light Shading Accent 6" w:semiHidden="0" w:uiPriority="60" w:unhideWhenUsed="0"/>
+    <w:lsdException w:name="Light List Accent 6" w:semiHidden="0" w:uiPriority="61" w:unhideWhenUsed="0"/>
+    <w:lsdException w:name="Light Grid Accent 6" w:semiHidden="0" w:uiPriority="62" w:unhideWhenUsed="0"/>
+    <w:lsdException w:name="Medium Shading 1 Accent 6" w:semiHidden="0" w:uiPriority="63" w:unhideWhenUsed="0"/>
+    <w:lsdException w:name="Medium Shading 2 Accent 6" w:semiHidden="0" w:uiPriority="64" w:unhideWhenUsed="0"/>
+    <w:lsdException w:name="Medium List 1 Accent 6" w:semiHidden="0" w:uiPriority="65" w:unhideWhenUsed="0"/>
+    <w:lsdException w:name="Medium List 2 Accent 6" w:semiHidden="0" w:uiPriority="66" w:unhideWhenUsed="0"/>
+    <w:lsdException w:name="Medium Grid 1 Accent 6" w:semiHidden="0" w:uiPriority="67" w:unhideWhenUsed="0"/>
+    <w:lsdException w:name="Medium Grid 2 Accent 6" w:semiHidden="0" w:uiPriority="68" w:unhideWhenUsed="0"/>
+    <w:lsdException w:name="Medium Grid 3 Accent 6" w:semiHidden="0" w:uiPriority="69" w:unhideWhenUsed="0"/>
+    <w:lsdException w:name="Dark List Accent 6" w:semiHidden="0" w:uiPriority="70" w:unhideWhenUsed="0"/>
+    <w:lsdException w:name="Colorful Shading Accent 6" w:semiHidden="0" w:uiPriority="71" w:unhideWhenUsed="0"/>
+    <w:lsdException w:name="Colorful List Accent 6" w:semiHidden="0" w:uiPriority="72" w:unhideWhenUsed="0"/>
+    <w:lsdException w:name="Colorful Grid Accent 6" w:semiHidden="0" w:uiPriority="73" w:unhideWhenUsed="0"/>
+    <w:lsdException w:name="Subtle Emphasis" w:semiHidden="0" w:uiPriority="19" w:unhideWhenUsed="0" w:qFormat="1"/>
+    <w:lsdException w:name="Intense Emphasis" w:semiHidden="0" w:uiPriority="21" w:unhideWhenUsed="0" w:qFormat="1"/>
+    <w:lsdException w:name="Subtle Reference" w:semiHidden="0" w:uiPriority="31" w:unhideWhenUsed="0" w:qFormat="1"/>
+    <w:lsdException w:name="Intense Reference" w:semiHidden="0" w:uiPriority="32" w:unhideWhenUsed="0" w:qFormat="1"/>
+    <w:lsdException w:name="Book Title" w:semiHidden="0" w:uiPriority="33" w:unhideWhenUsed="0" w:qFormat="1"/>
+    <w:lsdException w:name="Bibliography" w:uiPriority="37"/>
+    <w:lsdException w:name="TOC Heading" w:uiPriority="39" w:qFormat="1"/>
   </w:latentStyles>
   <w:style w:type="paragraph" w:default="1" w:styleId="Normal">
     <w:name w:val="Normal"/>
@@ -2607,6 +2700,7 @@
     <w:uiPriority w:val="99"/>
     <w:semiHidden/>
     <w:unhideWhenUsed/>
+    <w:qFormat/>
     <w:tblPr>
       <w:tblInd w:w="0" w:type="dxa"/>
       <w:tblCellMar>
@@ -2633,6 +2727,52 @@
       <w:ind w:left="720"/>
       <w:contextualSpacing/>
     </w:pPr>
+  </w:style>
+  <w:style w:type="paragraph" w:styleId="NormalWeb">
+    <w:name w:val="Normal (Web)"/>
+    <w:basedOn w:val="Normal"/>
+    <w:uiPriority w:val="99"/>
+    <w:semiHidden/>
+    <w:unhideWhenUsed/>
+    <w:rsid w:val="00D30BB2"/>
+    <w:pPr>
+      <w:spacing w:before="100" w:beforeAutospacing="1" w:after="100" w:afterAutospacing="1" w:line="240" w:lineRule="auto"/>
+    </w:pPr>
+    <w:rPr>
+      <w:rFonts w:ascii="Times New Roman" w:eastAsia="Times New Roman" w:hAnsi="Times New Roman" w:cs="Times New Roman"/>
+      <w:sz w:val="24"/>
+      <w:szCs w:val="24"/>
+    </w:rPr>
+  </w:style>
+  <w:style w:type="character" w:customStyle="1" w:styleId="apple-converted-space">
+    <w:name w:val="apple-converted-space"/>
+    <w:basedOn w:val="DefaultParagraphFont"/>
+    <w:rsid w:val="00D30BB2"/>
+  </w:style>
+  <w:style w:type="character" w:styleId="Hyperlink">
+    <w:name w:val="Hyperlink"/>
+    <w:basedOn w:val="DefaultParagraphFont"/>
+    <w:uiPriority w:val="99"/>
+    <w:semiHidden/>
+    <w:unhideWhenUsed/>
+    <w:rsid w:val="00D30BB2"/>
+    <w:rPr>
+      <w:color w:val="0000FF"/>
+      <w:u w:val="single"/>
+    </w:rPr>
+  </w:style>
+  <w:style w:type="character" w:styleId="HTMLCode">
+    <w:name w:val="HTML Code"/>
+    <w:basedOn w:val="DefaultParagraphFont"/>
+    <w:uiPriority w:val="99"/>
+    <w:semiHidden/>
+    <w:unhideWhenUsed/>
+    <w:rsid w:val="00D30BB2"/>
+    <w:rPr>
+      <w:rFonts w:ascii="Courier New" w:eastAsia="Times New Roman" w:hAnsi="Courier New" w:cs="Courier New"/>
+      <w:sz w:val="20"/>
+      <w:szCs w:val="20"/>
+    </w:rPr>
   </w:style>
 </w:styles>
 </file>

</xml_diff>

<commit_message>
Finished medium fidelity mockups
</commit_message>
<xml_diff>
--- a/Project 3 - DVR Remote.docx
+++ b/Project 3 - DVR Remote.docx
@@ -14,7 +14,7 @@
           <w:rFonts w:ascii="Times New Roman" w:eastAsia="Times New Roman" w:hAnsi="Times New Roman" w:cs="Times New Roman"/>
           <w:b/>
           <w:bCs/>
-          <w:sz w:val="36"/>
+          <w:sz w:val="28"/>
           <w:szCs w:val="42"/>
         </w:rPr>
       </w:pPr>
@@ -23,7 +23,7 @@
           <w:rFonts w:ascii="Times New Roman" w:eastAsia="Times New Roman" w:hAnsi="Times New Roman" w:cs="Times New Roman"/>
           <w:b/>
           <w:bCs/>
-          <w:sz w:val="36"/>
+          <w:sz w:val="28"/>
           <w:szCs w:val="42"/>
         </w:rPr>
         <w:t>Goals</w:t>
@@ -39,14 +39,12 @@
         <w:spacing w:after="0" w:line="240" w:lineRule="auto"/>
         <w:rPr>
           <w:rFonts w:ascii="Times New Roman" w:eastAsia="Times New Roman" w:hAnsi="Times New Roman" w:cs="Times New Roman"/>
-          <w:sz w:val="24"/>
-          <w:szCs w:val="24"/>
-        </w:rPr>
-      </w:pPr>
-      <w:r>
-        <w:rPr>
-          <w:rFonts w:ascii="Times New Roman" w:eastAsia="Times New Roman" w:hAnsi="Times New Roman" w:cs="Times New Roman"/>
-          <w:sz w:val="24"/>
+          <w:szCs w:val="24"/>
+        </w:rPr>
+      </w:pPr>
+      <w:r>
+        <w:rPr>
+          <w:rFonts w:ascii="Times New Roman" w:eastAsia="Times New Roman" w:hAnsi="Times New Roman" w:cs="Times New Roman"/>
           <w:szCs w:val="24"/>
         </w:rPr>
         <w:t>Increase </w:t>
@@ -56,7 +54,6 @@
           <w:rFonts w:ascii="Times New Roman" w:eastAsia="Times New Roman" w:hAnsi="Times New Roman" w:cs="Times New Roman"/>
           <w:b/>
           <w:bCs/>
-          <w:sz w:val="24"/>
           <w:szCs w:val="24"/>
         </w:rPr>
         <w:t>usability</w:t>
@@ -64,7 +61,6 @@
       <w:r>
         <w:rPr>
           <w:rFonts w:ascii="Times New Roman" w:eastAsia="Times New Roman" w:hAnsi="Times New Roman" w:cs="Times New Roman"/>
-          <w:sz w:val="24"/>
           <w:szCs w:val="24"/>
         </w:rPr>
         <w:t> of an existing product - DVR (digital video recorder) remote</w:t>
@@ -80,14 +76,12 @@
         <w:spacing w:after="0" w:line="240" w:lineRule="auto"/>
         <w:rPr>
           <w:rFonts w:ascii="Times New Roman" w:eastAsia="Times New Roman" w:hAnsi="Times New Roman" w:cs="Times New Roman"/>
-          <w:sz w:val="24"/>
-          <w:szCs w:val="24"/>
-        </w:rPr>
-      </w:pPr>
-      <w:r>
-        <w:rPr>
-          <w:rFonts w:ascii="Times New Roman" w:eastAsia="Times New Roman" w:hAnsi="Times New Roman" w:cs="Times New Roman"/>
-          <w:sz w:val="24"/>
+          <w:szCs w:val="24"/>
+        </w:rPr>
+      </w:pPr>
+      <w:r>
+        <w:rPr>
+          <w:rFonts w:ascii="Times New Roman" w:eastAsia="Times New Roman" w:hAnsi="Times New Roman" w:cs="Times New Roman"/>
           <w:szCs w:val="24"/>
         </w:rPr>
         <w:t>Continue practicing:</w:t>
@@ -103,14 +97,12 @@
         <w:spacing w:after="0" w:line="240" w:lineRule="auto"/>
         <w:rPr>
           <w:rFonts w:ascii="Times New Roman" w:eastAsia="Times New Roman" w:hAnsi="Times New Roman" w:cs="Times New Roman"/>
-          <w:sz w:val="24"/>
-          <w:szCs w:val="24"/>
-        </w:rPr>
-      </w:pPr>
-      <w:r>
-        <w:rPr>
-          <w:rFonts w:ascii="Times New Roman" w:eastAsia="Times New Roman" w:hAnsi="Times New Roman" w:cs="Times New Roman"/>
-          <w:sz w:val="24"/>
+          <w:szCs w:val="24"/>
+        </w:rPr>
+      </w:pPr>
+      <w:r>
+        <w:rPr>
+          <w:rFonts w:ascii="Times New Roman" w:eastAsia="Times New Roman" w:hAnsi="Times New Roman" w:cs="Times New Roman"/>
           <w:szCs w:val="24"/>
         </w:rPr>
         <w:t>design for problem solving</w:t>
@@ -126,14 +118,12 @@
         <w:spacing w:after="0" w:line="240" w:lineRule="auto"/>
         <w:rPr>
           <w:rFonts w:ascii="Times New Roman" w:eastAsia="Times New Roman" w:hAnsi="Times New Roman" w:cs="Times New Roman"/>
-          <w:sz w:val="24"/>
-          <w:szCs w:val="24"/>
-        </w:rPr>
-      </w:pPr>
-      <w:r>
-        <w:rPr>
-          <w:rFonts w:ascii="Times New Roman" w:eastAsia="Times New Roman" w:hAnsi="Times New Roman" w:cs="Times New Roman"/>
-          <w:sz w:val="24"/>
+          <w:szCs w:val="24"/>
+        </w:rPr>
+      </w:pPr>
+      <w:r>
+        <w:rPr>
+          <w:rFonts w:ascii="Times New Roman" w:eastAsia="Times New Roman" w:hAnsi="Times New Roman" w:cs="Times New Roman"/>
           <w:szCs w:val="24"/>
         </w:rPr>
         <w:t>Project: definition, planning, and deliverables</w:t>
@@ -149,14 +139,12 @@
         <w:spacing w:after="0" w:line="240" w:lineRule="auto"/>
         <w:rPr>
           <w:rFonts w:ascii="Times New Roman" w:eastAsia="Times New Roman" w:hAnsi="Times New Roman" w:cs="Times New Roman"/>
-          <w:sz w:val="24"/>
-          <w:szCs w:val="24"/>
-        </w:rPr>
-      </w:pPr>
-      <w:r>
-        <w:rPr>
-          <w:rFonts w:ascii="Times New Roman" w:eastAsia="Times New Roman" w:hAnsi="Times New Roman" w:cs="Times New Roman"/>
-          <w:sz w:val="24"/>
+          <w:szCs w:val="24"/>
+        </w:rPr>
+      </w:pPr>
+      <w:r>
+        <w:rPr>
+          <w:rFonts w:ascii="Times New Roman" w:eastAsia="Times New Roman" w:hAnsi="Times New Roman" w:cs="Times New Roman"/>
           <w:szCs w:val="24"/>
         </w:rPr>
         <w:t>Create </w:t>
@@ -166,7 +154,6 @@
           <w:rFonts w:ascii="Times New Roman" w:eastAsia="Times New Roman" w:hAnsi="Times New Roman" w:cs="Times New Roman"/>
           <w:b/>
           <w:bCs/>
-          <w:sz w:val="24"/>
           <w:szCs w:val="24"/>
         </w:rPr>
         <w:t>low-fidelity sketching</w:t>
@@ -182,14 +169,12 @@
         <w:spacing w:after="120" w:line="240" w:lineRule="auto"/>
         <w:rPr>
           <w:rFonts w:ascii="Times New Roman" w:eastAsia="Times New Roman" w:hAnsi="Times New Roman" w:cs="Times New Roman"/>
-          <w:sz w:val="24"/>
-          <w:szCs w:val="24"/>
-        </w:rPr>
-      </w:pPr>
-      <w:r>
-        <w:rPr>
-          <w:rFonts w:ascii="Times New Roman" w:eastAsia="Times New Roman" w:hAnsi="Times New Roman" w:cs="Times New Roman"/>
-          <w:sz w:val="24"/>
+          <w:szCs w:val="24"/>
+        </w:rPr>
+      </w:pPr>
+      <w:r>
+        <w:rPr>
+          <w:rFonts w:ascii="Times New Roman" w:eastAsia="Times New Roman" w:hAnsi="Times New Roman" w:cs="Times New Roman"/>
           <w:szCs w:val="24"/>
         </w:rPr>
         <w:t>Create a </w:t>
@@ -199,7 +184,6 @@
           <w:rFonts w:ascii="Times New Roman" w:eastAsia="Times New Roman" w:hAnsi="Times New Roman" w:cs="Times New Roman"/>
           <w:b/>
           <w:bCs/>
-          <w:sz w:val="24"/>
           <w:szCs w:val="24"/>
         </w:rPr>
         <w:t>high-fidelity prototype</w:t>
@@ -208,27 +192,26 @@
     <w:p>
       <w:pPr>
         <w:pBdr>
-          <w:bottom w:val="single" w:sz="6" w:space="4" w:color="EEEEEE"/>
+          <w:bottom w:val="single" w:sz="6" w:space="3" w:color="EEEEEE"/>
         </w:pBdr>
         <w:shd w:val="clear" w:color="auto" w:fill="FFFFFF"/>
         <w:spacing w:after="0" w:line="240" w:lineRule="auto"/>
         <w:outlineLvl w:val="1"/>
+        <w:rPr>
+          <w:rFonts w:ascii="Times New Roman" w:eastAsia="Times New Roman" w:hAnsi="Times New Roman" w:cs="Times New Roman"/>
+          <w:bCs/>
+          <w:sz w:val="20"/>
+          <w:szCs w:val="42"/>
+        </w:rPr>
+      </w:pPr>
+      <w:r>
         <w:rPr>
           <w:rFonts w:ascii="Times New Roman" w:eastAsia="Times New Roman" w:hAnsi="Times New Roman" w:cs="Times New Roman"/>
           <w:b/>
           <w:bCs/>
-          <w:sz w:val="36"/>
+          <w:sz w:val="28"/>
           <w:szCs w:val="42"/>
         </w:rPr>
-      </w:pPr>
-      <w:r>
-        <w:rPr>
-          <w:rFonts w:ascii="Times New Roman" w:eastAsia="Times New Roman" w:hAnsi="Times New Roman" w:cs="Times New Roman"/>
-          <w:b/>
-          <w:bCs/>
-          <w:sz w:val="36"/>
-          <w:szCs w:val="42"/>
-        </w:rPr>
         <w:t>Background</w:t>
       </w:r>
     </w:p>
@@ -238,15 +221,11 @@
         <w:spacing w:after="0" w:line="240" w:lineRule="auto"/>
         <w:rPr>
           <w:rFonts w:ascii="Times New Roman" w:eastAsia="Times New Roman" w:hAnsi="Times New Roman" w:cs="Times New Roman"/>
-          <w:sz w:val="24"/>
-          <w:szCs w:val="24"/>
-        </w:rPr>
-      </w:pPr>
-      <w:r>
-        <w:rPr>
-          <w:rFonts w:ascii="Times New Roman" w:eastAsia="Times New Roman" w:hAnsi="Times New Roman" w:cs="Times New Roman"/>
-          <w:sz w:val="24"/>
-          <w:szCs w:val="24"/>
+        </w:rPr>
+      </w:pPr>
+      <w:r>
+        <w:rPr>
+          <w:rFonts w:ascii="Times New Roman" w:eastAsia="Times New Roman" w:hAnsi="Times New Roman" w:cs="Times New Roman"/>
         </w:rPr>
         <w:t>Remote controls are notorious for their lack of usability. Too many buttons arranged poorly with inconsistent designs. Today many apps exist - search "remote control" in any app store - to convert mobile devices into touch-screen remote controls. The best apps take advantage of the new interface and the infinite screen space. The worst apps simply mirror physical remotes.</w:t>
       </w:r>
@@ -258,8 +237,6 @@
         <w:rPr>
           <w:rFonts w:ascii="Times New Roman" w:eastAsia="Times New Roman" w:hAnsi="Times New Roman" w:cs="Times New Roman"/>
           <w:color w:val="777777"/>
-          <w:sz w:val="24"/>
-          <w:szCs w:val="24"/>
         </w:rPr>
       </w:pPr>
       <w:hyperlink r:id="rId5" w:history="1">
@@ -267,8 +244,6 @@
           <w:rPr>
             <w:rFonts w:ascii="Times New Roman" w:eastAsia="Times New Roman" w:hAnsi="Times New Roman" w:cs="Times New Roman"/>
             <w:color w:val="4183C4"/>
-            <w:sz w:val="24"/>
-            <w:szCs w:val="24"/>
             <w:u w:val="single"/>
           </w:rPr>
           <w:t>Time shifting</w:t>
@@ -278,16 +253,12 @@
         <w:rPr>
           <w:rFonts w:ascii="Times New Roman" w:eastAsia="Times New Roman" w:hAnsi="Times New Roman" w:cs="Times New Roman"/>
           <w:color w:val="777777"/>
-          <w:sz w:val="24"/>
-          <w:szCs w:val="24"/>
         </w:rPr>
         <w:t> </w:t>
       </w:r>
       <w:r>
         <w:rPr>
           <w:rFonts w:ascii="Times New Roman" w:eastAsia="Times New Roman" w:hAnsi="Times New Roman" w:cs="Times New Roman"/>
-          <w:sz w:val="24"/>
-          <w:szCs w:val="24"/>
         </w:rPr>
         <w:t>has changed our viewing habits</w:t>
       </w:r>
@@ -303,8 +274,6 @@
         <w:rPr>
           <w:rFonts w:ascii="Times New Roman" w:eastAsia="Times New Roman" w:hAnsi="Times New Roman" w:cs="Times New Roman"/>
           <w:color w:val="333333"/>
-          <w:sz w:val="24"/>
-          <w:szCs w:val="24"/>
         </w:rPr>
       </w:pPr>
       <w:hyperlink r:id="rId6" w:history="1">
@@ -312,8 +281,6 @@
           <w:rPr>
             <w:rFonts w:ascii="Times New Roman" w:eastAsia="Times New Roman" w:hAnsi="Times New Roman" w:cs="Times New Roman"/>
             <w:color w:val="4183C4"/>
-            <w:sz w:val="24"/>
-            <w:szCs w:val="24"/>
             <w:u w:val="single"/>
           </w:rPr>
           <w:t>Apple Remote app</w:t>
@@ -331,8 +298,6 @@
         <w:rPr>
           <w:rFonts w:ascii="Times New Roman" w:eastAsia="Times New Roman" w:hAnsi="Times New Roman" w:cs="Times New Roman"/>
           <w:color w:val="333333"/>
-          <w:sz w:val="24"/>
-          <w:szCs w:val="24"/>
         </w:rPr>
       </w:pPr>
       <w:hyperlink r:id="rId7" w:history="1">
@@ -340,8 +305,6 @@
           <w:rPr>
             <w:rFonts w:ascii="Times New Roman" w:eastAsia="Times New Roman" w:hAnsi="Times New Roman" w:cs="Times New Roman"/>
             <w:color w:val="4183C4"/>
-            <w:sz w:val="24"/>
-            <w:szCs w:val="24"/>
             <w:u w:val="single"/>
           </w:rPr>
           <w:t>5 Apps for your Phone</w:t>
@@ -358,8 +321,6 @@
         <w:spacing w:after="0" w:line="240" w:lineRule="auto"/>
         <w:rPr>
           <w:rFonts w:ascii="Times New Roman" w:eastAsia="Times New Roman" w:hAnsi="Times New Roman" w:cs="Times New Roman"/>
-          <w:sz w:val="24"/>
-          <w:szCs w:val="24"/>
         </w:rPr>
       </w:pPr>
       <w:hyperlink r:id="rId8" w:history="1">
@@ -367,8 +328,6 @@
           <w:rPr>
             <w:rFonts w:ascii="Times New Roman" w:eastAsia="Times New Roman" w:hAnsi="Times New Roman" w:cs="Times New Roman"/>
             <w:color w:val="4183C4"/>
-            <w:sz w:val="24"/>
-            <w:szCs w:val="24"/>
             <w:u w:val="single"/>
           </w:rPr>
           <w:t>Direct TV App</w:t>
@@ -378,36 +337,34 @@
         <w:rPr>
           <w:rFonts w:ascii="Times New Roman" w:eastAsia="Times New Roman" w:hAnsi="Times New Roman" w:cs="Times New Roman"/>
           <w:color w:val="333333"/>
+        </w:rPr>
+        <w:t> </w:t>
+      </w:r>
+      <w:r>
+        <w:rPr>
+          <w:rFonts w:ascii="Times New Roman" w:eastAsia="Times New Roman" w:hAnsi="Times New Roman" w:cs="Times New Roman"/>
+        </w:rPr>
+        <w:t>## Part I: Project Definition</w:t>
+      </w:r>
+    </w:p>
+    <w:p>
+      <w:pPr>
+        <w:shd w:val="clear" w:color="auto" w:fill="FFFFFF"/>
+        <w:spacing w:after="0" w:line="240" w:lineRule="auto"/>
+        <w:rPr>
+          <w:rFonts w:ascii="Times New Roman" w:eastAsia="Times New Roman" w:hAnsi="Times New Roman" w:cs="Times New Roman"/>
+          <w:b/>
           <w:sz w:val="24"/>
           <w:szCs w:val="24"/>
         </w:rPr>
-        <w:t> </w:t>
-      </w:r>
-      <w:r>
-        <w:rPr>
-          <w:rFonts w:ascii="Times New Roman" w:eastAsia="Times New Roman" w:hAnsi="Times New Roman" w:cs="Times New Roman"/>
+      </w:pPr>
+      <w:r>
+        <w:rPr>
+          <w:rFonts w:ascii="Times New Roman" w:eastAsia="Times New Roman" w:hAnsi="Times New Roman" w:cs="Times New Roman"/>
+          <w:b/>
           <w:sz w:val="24"/>
           <w:szCs w:val="24"/>
         </w:rPr>
-        <w:t>## Part I: Project Definition</w:t>
-      </w:r>
-    </w:p>
-    <w:p>
-      <w:pPr>
-        <w:shd w:val="clear" w:color="auto" w:fill="FFFFFF"/>
-        <w:spacing w:after="0" w:line="240" w:lineRule="auto"/>
-        <w:rPr>
-          <w:rFonts w:ascii="Times New Roman" w:eastAsia="Times New Roman" w:hAnsi="Times New Roman" w:cs="Times New Roman"/>
-          <w:sz w:val="24"/>
-          <w:szCs w:val="24"/>
-        </w:rPr>
-      </w:pPr>
-      <w:r>
-        <w:rPr>
-          <w:rFonts w:ascii="Times New Roman" w:eastAsia="Times New Roman" w:hAnsi="Times New Roman" w:cs="Times New Roman"/>
-          <w:sz w:val="24"/>
-          <w:szCs w:val="24"/>
-        </w:rPr>
         <w:t>Research. Define Problems. Try Solutions.</w:t>
       </w:r>
     </w:p>
@@ -417,33 +374,13 @@
         <w:spacing w:after="0" w:line="240" w:lineRule="auto"/>
         <w:rPr>
           <w:rFonts w:ascii="Times New Roman" w:eastAsia="Times New Roman" w:hAnsi="Times New Roman" w:cs="Times New Roman"/>
-          <w:sz w:val="24"/>
-          <w:szCs w:val="24"/>
-        </w:rPr>
-      </w:pPr>
-      <w:r>
-        <w:rPr>
-          <w:rFonts w:ascii="Times New Roman" w:eastAsia="Times New Roman" w:hAnsi="Times New Roman" w:cs="Times New Roman"/>
-          <w:sz w:val="24"/>
-          <w:szCs w:val="24"/>
-        </w:rPr>
-        <w:t>Research to define the objectives of the project. Gather as many physical remotes as possible. Begin to list the requirements in ranked order of importance and usage. Create a new Wiki paged named </w:t>
-      </w:r>
-      <w:r>
-        <w:rPr>
-          <w:rFonts w:ascii="Times New Roman" w:eastAsia="Times New Roman" w:hAnsi="Times New Roman" w:cs="Times New Roman"/>
-          <w:sz w:val="21"/>
-          <w:szCs w:val="21"/>
-        </w:rPr>
-        <w:t>DVR App Research</w:t>
-      </w:r>
-      <w:r>
-        <w:rPr>
-          <w:rFonts w:ascii="Times New Roman" w:eastAsia="Times New Roman" w:hAnsi="Times New Roman" w:cs="Times New Roman"/>
-          <w:sz w:val="24"/>
-          <w:szCs w:val="24"/>
-        </w:rPr>
-        <w:t> for this content.</w:t>
+        </w:rPr>
+      </w:pPr>
+      <w:r>
+        <w:rPr>
+          <w:rFonts w:ascii="Times New Roman" w:eastAsia="Times New Roman" w:hAnsi="Times New Roman" w:cs="Times New Roman"/>
+        </w:rPr>
+        <w:t>Research to define the objectives of the project. Gather as many physical remotes as possible. Begin to list the requirements in ranked order of importance and usage. Create a new Wiki paged named DVR App Research for this content.</w:t>
       </w:r>
     </w:p>
     <w:p>
@@ -457,15 +394,11 @@
         <w:rPr>
           <w:rFonts w:ascii="Times New Roman" w:eastAsia="Times New Roman" w:hAnsi="Times New Roman" w:cs="Times New Roman"/>
           <w:color w:val="333333"/>
-          <w:sz w:val="24"/>
-          <w:szCs w:val="24"/>
-        </w:rPr>
-      </w:pPr>
-      <w:r>
-        <w:rPr>
-          <w:rFonts w:ascii="Times New Roman" w:eastAsia="Times New Roman" w:hAnsi="Times New Roman" w:cs="Times New Roman"/>
-          <w:sz w:val="24"/>
-          <w:szCs w:val="24"/>
+        </w:rPr>
+      </w:pPr>
+      <w:r>
+        <w:rPr>
+          <w:rFonts w:ascii="Times New Roman" w:eastAsia="Times New Roman" w:hAnsi="Times New Roman" w:cs="Times New Roman"/>
         </w:rPr>
         <w:t>Add your research this starter</w:t>
       </w:r>
@@ -473,8 +406,6 @@
         <w:rPr>
           <w:rFonts w:ascii="Times New Roman" w:eastAsia="Times New Roman" w:hAnsi="Times New Roman" w:cs="Times New Roman"/>
           <w:color w:val="333333"/>
-          <w:sz w:val="24"/>
-          <w:szCs w:val="24"/>
         </w:rPr>
         <w:t> </w:t>
       </w:r>
@@ -483,8 +414,6 @@
           <w:rPr>
             <w:rFonts w:ascii="Times New Roman" w:eastAsia="Times New Roman" w:hAnsi="Times New Roman" w:cs="Times New Roman"/>
             <w:color w:val="4183C4"/>
-            <w:sz w:val="24"/>
-            <w:szCs w:val="24"/>
             <w:u w:val="single"/>
           </w:rPr>
           <w:t>DVR App Research wiki</w:t>
@@ -501,15 +430,11 @@
         <w:spacing w:after="0" w:line="240" w:lineRule="auto"/>
         <w:rPr>
           <w:rFonts w:ascii="Times New Roman" w:eastAsia="Times New Roman" w:hAnsi="Times New Roman" w:cs="Times New Roman"/>
-          <w:sz w:val="24"/>
-          <w:szCs w:val="24"/>
-        </w:rPr>
-      </w:pPr>
-      <w:r>
-        <w:rPr>
-          <w:rFonts w:ascii="Times New Roman" w:eastAsia="Times New Roman" w:hAnsi="Times New Roman" w:cs="Times New Roman"/>
-          <w:sz w:val="24"/>
-          <w:szCs w:val="24"/>
+        </w:rPr>
+      </w:pPr>
+      <w:r>
+        <w:rPr>
+          <w:rFonts w:ascii="Times New Roman" w:eastAsia="Times New Roman" w:hAnsi="Times New Roman" w:cs="Times New Roman"/>
         </w:rPr>
         <w:t>Problem solve for these DVR features:</w:t>
       </w:r>
@@ -524,15 +449,11 @@
         <w:spacing w:after="0" w:line="240" w:lineRule="auto"/>
         <w:rPr>
           <w:rFonts w:ascii="Times New Roman" w:eastAsia="Times New Roman" w:hAnsi="Times New Roman" w:cs="Times New Roman"/>
-          <w:sz w:val="24"/>
-          <w:szCs w:val="24"/>
-        </w:rPr>
-      </w:pPr>
-      <w:r>
-        <w:rPr>
-          <w:rFonts w:ascii="Times New Roman" w:eastAsia="Times New Roman" w:hAnsi="Times New Roman" w:cs="Times New Roman"/>
-          <w:sz w:val="24"/>
-          <w:szCs w:val="24"/>
+        </w:rPr>
+      </w:pPr>
+      <w:r>
+        <w:rPr>
+          <w:rFonts w:ascii="Times New Roman" w:eastAsia="Times New Roman" w:hAnsi="Times New Roman" w:cs="Times New Roman"/>
         </w:rPr>
         <w:t>Standard Controls: Power, Volume +/-, Channel +/-</w:t>
       </w:r>
@@ -547,15 +468,11 @@
         <w:spacing w:after="0" w:line="240" w:lineRule="auto"/>
         <w:rPr>
           <w:rFonts w:ascii="Times New Roman" w:eastAsia="Times New Roman" w:hAnsi="Times New Roman" w:cs="Times New Roman"/>
-          <w:sz w:val="24"/>
-          <w:szCs w:val="24"/>
-        </w:rPr>
-      </w:pPr>
-      <w:r>
-        <w:rPr>
-          <w:rFonts w:ascii="Times New Roman" w:eastAsia="Times New Roman" w:hAnsi="Times New Roman" w:cs="Times New Roman"/>
-          <w:sz w:val="24"/>
-          <w:szCs w:val="24"/>
+        </w:rPr>
+      </w:pPr>
+      <w:r>
+        <w:rPr>
+          <w:rFonts w:ascii="Times New Roman" w:eastAsia="Times New Roman" w:hAnsi="Times New Roman" w:cs="Times New Roman"/>
         </w:rPr>
         <w:t>Playback Controls: Play, Pause, Record, Fast Forward, Rewind, Mute, etc.</w:t>
       </w:r>
@@ -570,15 +487,11 @@
         <w:spacing w:after="0" w:line="240" w:lineRule="auto"/>
         <w:rPr>
           <w:rFonts w:ascii="Times New Roman" w:eastAsia="Times New Roman" w:hAnsi="Times New Roman" w:cs="Times New Roman"/>
-          <w:sz w:val="24"/>
-          <w:szCs w:val="24"/>
-        </w:rPr>
-      </w:pPr>
-      <w:r>
-        <w:rPr>
-          <w:rFonts w:ascii="Times New Roman" w:eastAsia="Times New Roman" w:hAnsi="Times New Roman" w:cs="Times New Roman"/>
-          <w:sz w:val="24"/>
-          <w:szCs w:val="24"/>
+        </w:rPr>
+      </w:pPr>
+      <w:r>
+        <w:rPr>
+          <w:rFonts w:ascii="Times New Roman" w:eastAsia="Times New Roman" w:hAnsi="Times New Roman" w:cs="Times New Roman"/>
         </w:rPr>
         <w:t>DVR Shows (time shifting): View and play recorded shows</w:t>
       </w:r>
@@ -593,15 +506,11 @@
         <w:spacing w:after="0" w:line="240" w:lineRule="auto"/>
         <w:rPr>
           <w:rFonts w:ascii="Times New Roman" w:eastAsia="Times New Roman" w:hAnsi="Times New Roman" w:cs="Times New Roman"/>
-          <w:sz w:val="24"/>
-          <w:szCs w:val="24"/>
-        </w:rPr>
-      </w:pPr>
-      <w:r>
-        <w:rPr>
-          <w:rFonts w:ascii="Times New Roman" w:eastAsia="Times New Roman" w:hAnsi="Times New Roman" w:cs="Times New Roman"/>
-          <w:sz w:val="24"/>
-          <w:szCs w:val="24"/>
+        </w:rPr>
+      </w:pPr>
+      <w:r>
+        <w:rPr>
+          <w:rFonts w:ascii="Times New Roman" w:eastAsia="Times New Roman" w:hAnsi="Times New Roman" w:cs="Times New Roman"/>
         </w:rPr>
         <w:t>Program Browsing: View current &amp; future shows</w:t>
       </w:r>
@@ -612,7 +521,7 @@
           <w:bottom w:val="single" w:sz="6" w:space="4" w:color="EEEEEE"/>
         </w:pBdr>
         <w:shd w:val="clear" w:color="auto" w:fill="FFFFFF"/>
-        <w:spacing w:after="120" w:line="240" w:lineRule="auto"/>
+        <w:spacing w:after="0" w:line="240" w:lineRule="auto"/>
         <w:outlineLvl w:val="1"/>
         <w:rPr>
           <w:rFonts w:ascii="Times New Roman" w:eastAsia="Times New Roman" w:hAnsi="Times New Roman" w:cs="Times New Roman"/>
@@ -639,15 +548,11 @@
         <w:spacing w:after="0" w:line="240" w:lineRule="auto"/>
         <w:rPr>
           <w:rFonts w:ascii="Times New Roman" w:eastAsia="Times New Roman" w:hAnsi="Times New Roman" w:cs="Times New Roman"/>
-          <w:sz w:val="24"/>
-          <w:szCs w:val="24"/>
-        </w:rPr>
-      </w:pPr>
-      <w:r>
-        <w:rPr>
-          <w:rFonts w:ascii="Times New Roman" w:eastAsia="Times New Roman" w:hAnsi="Times New Roman" w:cs="Times New Roman"/>
-          <w:sz w:val="24"/>
-          <w:szCs w:val="24"/>
+        </w:rPr>
+      </w:pPr>
+      <w:r>
+        <w:rPr>
+          <w:rFonts w:ascii="Times New Roman" w:eastAsia="Times New Roman" w:hAnsi="Times New Roman" w:cs="Times New Roman"/>
         </w:rPr>
         <w:t>Sketch. Iterate. Repeat.</w:t>
       </w:r>
@@ -658,15 +563,11 @@
         <w:spacing w:after="0" w:line="240" w:lineRule="auto"/>
         <w:rPr>
           <w:rFonts w:ascii="Times New Roman" w:eastAsia="Times New Roman" w:hAnsi="Times New Roman" w:cs="Times New Roman"/>
-          <w:sz w:val="24"/>
-          <w:szCs w:val="24"/>
-        </w:rPr>
-      </w:pPr>
-      <w:r>
-        <w:rPr>
-          <w:rFonts w:ascii="Times New Roman" w:eastAsia="Times New Roman" w:hAnsi="Times New Roman" w:cs="Times New Roman"/>
-          <w:sz w:val="24"/>
-          <w:szCs w:val="24"/>
+        </w:rPr>
+      </w:pPr>
+      <w:r>
+        <w:rPr>
+          <w:rFonts w:ascii="Times New Roman" w:eastAsia="Times New Roman" w:hAnsi="Times New Roman" w:cs="Times New Roman"/>
         </w:rPr>
         <w:t>Keep asking: What problem am I solving?</w:t>
       </w:r>
@@ -682,15 +583,11 @@
         <w:rPr>
           <w:rFonts w:ascii="Times New Roman" w:eastAsia="Times New Roman" w:hAnsi="Times New Roman" w:cs="Times New Roman"/>
           <w:color w:val="333333"/>
-          <w:sz w:val="24"/>
-          <w:szCs w:val="24"/>
-        </w:rPr>
-      </w:pPr>
-      <w:r>
-        <w:rPr>
-          <w:rFonts w:ascii="Times New Roman" w:eastAsia="Times New Roman" w:hAnsi="Times New Roman" w:cs="Times New Roman"/>
-          <w:sz w:val="24"/>
-          <w:szCs w:val="24"/>
+        </w:rPr>
+      </w:pPr>
+      <w:r>
+        <w:rPr>
+          <w:rFonts w:ascii="Times New Roman" w:eastAsia="Times New Roman" w:hAnsi="Times New Roman" w:cs="Times New Roman"/>
         </w:rPr>
         <w:t>Download paper</w:t>
       </w:r>
@@ -698,8 +595,6 @@
         <w:rPr>
           <w:rFonts w:ascii="Times New Roman" w:eastAsia="Times New Roman" w:hAnsi="Times New Roman" w:cs="Times New Roman"/>
           <w:color w:val="333333"/>
-          <w:sz w:val="24"/>
-          <w:szCs w:val="24"/>
         </w:rPr>
         <w:t> </w:t>
       </w:r>
@@ -708,8 +603,6 @@
           <w:rPr>
             <w:rFonts w:ascii="Times New Roman" w:eastAsia="Times New Roman" w:hAnsi="Times New Roman" w:cs="Times New Roman"/>
             <w:color w:val="4183C4"/>
-            <w:sz w:val="24"/>
-            <w:szCs w:val="24"/>
             <w:u w:val="single"/>
           </w:rPr>
           <w:t>user flow sitemap template</w:t>
@@ -719,16 +612,12 @@
         <w:rPr>
           <w:rFonts w:ascii="Times New Roman" w:eastAsia="Times New Roman" w:hAnsi="Times New Roman" w:cs="Times New Roman"/>
           <w:color w:val="333333"/>
-          <w:sz w:val="24"/>
-          <w:szCs w:val="24"/>
         </w:rPr>
         <w:t xml:space="preserve">. </w:t>
       </w:r>
       <w:r>
         <w:rPr>
           <w:rFonts w:ascii="Times New Roman" w:eastAsia="Times New Roman" w:hAnsi="Times New Roman" w:cs="Times New Roman"/>
-          <w:sz w:val="24"/>
-          <w:szCs w:val="24"/>
         </w:rPr>
         <w:t>Be fast. Iterate often</w:t>
       </w:r>
@@ -736,8 +625,6 @@
         <w:rPr>
           <w:rFonts w:ascii="Times New Roman" w:eastAsia="Times New Roman" w:hAnsi="Times New Roman" w:cs="Times New Roman"/>
           <w:color w:val="333333"/>
-          <w:sz w:val="24"/>
-          <w:szCs w:val="24"/>
         </w:rPr>
         <w:t>.</w:t>
       </w:r>
@@ -775,14 +662,12 @@
         <w:spacing w:after="0" w:line="240" w:lineRule="auto"/>
         <w:rPr>
           <w:rFonts w:ascii="Times New Roman" w:eastAsia="Times New Roman" w:hAnsi="Times New Roman" w:cs="Times New Roman"/>
-          <w:sz w:val="24"/>
-          <w:szCs w:val="24"/>
-        </w:rPr>
-      </w:pPr>
-      <w:r>
-        <w:rPr>
-          <w:rFonts w:ascii="Times New Roman" w:eastAsia="Times New Roman" w:hAnsi="Times New Roman" w:cs="Times New Roman"/>
-          <w:sz w:val="24"/>
+          <w:szCs w:val="24"/>
+        </w:rPr>
+      </w:pPr>
+      <w:r>
+        <w:rPr>
+          <w:rFonts w:ascii="Times New Roman" w:eastAsia="Times New Roman" w:hAnsi="Times New Roman" w:cs="Times New Roman"/>
           <w:szCs w:val="24"/>
         </w:rPr>
         <w:t xml:space="preserve">Create a high fidelity prototype using Photoshop (or equivalent) to mockup screens. Use </w:t>
@@ -791,7 +676,6 @@
       <w:r>
         <w:rPr>
           <w:rFonts w:ascii="Times New Roman" w:eastAsia="Times New Roman" w:hAnsi="Times New Roman" w:cs="Times New Roman"/>
-          <w:sz w:val="24"/>
           <w:szCs w:val="24"/>
         </w:rPr>
         <w:t>Balsamiq</w:t>
@@ -800,7 +684,6 @@
       <w:r>
         <w:rPr>
           <w:rFonts w:ascii="Times New Roman" w:eastAsia="Times New Roman" w:hAnsi="Times New Roman" w:cs="Times New Roman"/>
-          <w:sz w:val="24"/>
           <w:szCs w:val="24"/>
         </w:rPr>
         <w:t xml:space="preserve"> to connect screens, demonstrate solutions, and share project.</w:t>
@@ -816,14 +699,12 @@
         <w:spacing w:after="0" w:line="240" w:lineRule="auto"/>
         <w:rPr>
           <w:rFonts w:ascii="Times New Roman" w:eastAsia="Times New Roman" w:hAnsi="Times New Roman" w:cs="Times New Roman"/>
-          <w:sz w:val="24"/>
-          <w:szCs w:val="24"/>
-        </w:rPr>
-      </w:pPr>
-      <w:r>
-        <w:rPr>
-          <w:rFonts w:ascii="Times New Roman" w:eastAsia="Times New Roman" w:hAnsi="Times New Roman" w:cs="Times New Roman"/>
-          <w:sz w:val="24"/>
+          <w:szCs w:val="24"/>
+        </w:rPr>
+      </w:pPr>
+      <w:r>
+        <w:rPr>
+          <w:rFonts w:ascii="Times New Roman" w:eastAsia="Times New Roman" w:hAnsi="Times New Roman" w:cs="Times New Roman"/>
           <w:szCs w:val="24"/>
         </w:rPr>
         <w:t>Download</w:t>
@@ -832,7 +713,6 @@
         <w:rPr>
           <w:rFonts w:ascii="Times New Roman" w:eastAsia="Times New Roman" w:hAnsi="Times New Roman" w:cs="Times New Roman"/>
           <w:color w:val="4183C4"/>
-          <w:sz w:val="24"/>
           <w:szCs w:val="24"/>
           <w:u w:val="single"/>
         </w:rPr>
@@ -843,7 +723,6 @@
         <w:rPr>
           <w:rFonts w:ascii="Times New Roman" w:eastAsia="Times New Roman" w:hAnsi="Times New Roman" w:cs="Times New Roman"/>
           <w:color w:val="4183C4"/>
-          <w:sz w:val="24"/>
           <w:szCs w:val="24"/>
           <w:u w:val="single"/>
         </w:rPr>
@@ -853,7 +732,6 @@
         <w:rPr>
           <w:rFonts w:ascii="Times New Roman" w:eastAsia="Times New Roman" w:hAnsi="Times New Roman" w:cs="Times New Roman"/>
           <w:color w:val="4183C4"/>
-          <w:sz w:val="24"/>
           <w:szCs w:val="24"/>
           <w:u w:val="single"/>
         </w:rPr>
@@ -863,64 +741,49 @@
         <w:rPr>
           <w:rFonts w:ascii="Times New Roman" w:eastAsia="Times New Roman" w:hAnsi="Times New Roman" w:cs="Times New Roman"/>
           <w:color w:val="4183C4"/>
-          <w:sz w:val="24"/>
           <w:szCs w:val="24"/>
           <w:u w:val="single"/>
         </w:rPr>
+        <w:fldChar w:fldCharType="separate"/>
       </w:r>
       <w:r>
         <w:rPr>
           <w:rFonts w:ascii="Times New Roman" w:eastAsia="Times New Roman" w:hAnsi="Times New Roman" w:cs="Times New Roman"/>
           <w:color w:val="4183C4"/>
-          <w:sz w:val="24"/>
           <w:szCs w:val="24"/>
           <w:u w:val="single"/>
         </w:rPr>
-        <w:fldChar w:fldCharType="separate"/>
-      </w:r>
+        <w:t>Teehan+Lax</w:t>
+      </w:r>
+      <w:proofErr w:type="spellEnd"/>
       <w:r>
         <w:rPr>
           <w:rFonts w:ascii="Times New Roman" w:eastAsia="Times New Roman" w:hAnsi="Times New Roman" w:cs="Times New Roman"/>
           <w:color w:val="4183C4"/>
-          <w:sz w:val="24"/>
           <w:szCs w:val="24"/>
           <w:u w:val="single"/>
         </w:rPr>
-        <w:t>Teehan+Lax</w:t>
+        <w:fldChar w:fldCharType="end"/>
+      </w:r>
+      <w:r>
+        <w:rPr>
+          <w:rFonts w:ascii="Times New Roman" w:eastAsia="Times New Roman" w:hAnsi="Times New Roman" w:cs="Times New Roman"/>
+          <w:szCs w:val="24"/>
+        </w:rPr>
+        <w:t> </w:t>
+      </w:r>
+      <w:proofErr w:type="spellStart"/>
+      <w:r>
+        <w:rPr>
+          <w:rFonts w:ascii="Times New Roman" w:eastAsia="Times New Roman" w:hAnsi="Times New Roman" w:cs="Times New Roman"/>
+          <w:szCs w:val="24"/>
+        </w:rPr>
+        <w:t>iPhone</w:t>
       </w:r>
       <w:proofErr w:type="spellEnd"/>
       <w:r>
         <w:rPr>
           <w:rFonts w:ascii="Times New Roman" w:eastAsia="Times New Roman" w:hAnsi="Times New Roman" w:cs="Times New Roman"/>
-          <w:color w:val="4183C4"/>
-          <w:sz w:val="24"/>
-          <w:szCs w:val="24"/>
-          <w:u w:val="single"/>
-        </w:rPr>
-        <w:fldChar w:fldCharType="end"/>
-      </w:r>
-      <w:r>
-        <w:rPr>
-          <w:rFonts w:ascii="Times New Roman" w:eastAsia="Times New Roman" w:hAnsi="Times New Roman" w:cs="Times New Roman"/>
-          <w:sz w:val="24"/>
-          <w:szCs w:val="24"/>
-        </w:rPr>
-        <w:t> </w:t>
-      </w:r>
-      <w:proofErr w:type="spellStart"/>
-      <w:r>
-        <w:rPr>
-          <w:rFonts w:ascii="Times New Roman" w:eastAsia="Times New Roman" w:hAnsi="Times New Roman" w:cs="Times New Roman"/>
-          <w:sz w:val="24"/>
-          <w:szCs w:val="24"/>
-        </w:rPr>
-        <w:t>iPhone</w:t>
-      </w:r>
-      <w:proofErr w:type="spellEnd"/>
-      <w:r>
-        <w:rPr>
-          <w:rFonts w:ascii="Times New Roman" w:eastAsia="Times New Roman" w:hAnsi="Times New Roman" w:cs="Times New Roman"/>
-          <w:sz w:val="24"/>
           <w:szCs w:val="24"/>
         </w:rPr>
         <w:t xml:space="preserve"> Template</w:t>
@@ -936,14 +799,12 @@
         <w:spacing w:after="0" w:line="240" w:lineRule="auto"/>
         <w:rPr>
           <w:rFonts w:ascii="Times New Roman" w:eastAsia="Times New Roman" w:hAnsi="Times New Roman" w:cs="Times New Roman"/>
-          <w:sz w:val="24"/>
-          <w:szCs w:val="24"/>
-        </w:rPr>
-      </w:pPr>
-      <w:r>
-        <w:rPr>
-          <w:rFonts w:ascii="Times New Roman" w:eastAsia="Times New Roman" w:hAnsi="Times New Roman" w:cs="Times New Roman"/>
-          <w:sz w:val="24"/>
+          <w:szCs w:val="24"/>
+        </w:rPr>
+      </w:pPr>
+      <w:r>
+        <w:rPr>
+          <w:rFonts w:ascii="Times New Roman" w:eastAsia="Times New Roman" w:hAnsi="Times New Roman" w:cs="Times New Roman"/>
           <w:szCs w:val="24"/>
         </w:rPr>
         <w:t>Create high fidelity screens using Photoshop (or equivalent)</w:t>
@@ -956,14 +817,12 @@
         <w:ind w:left="720"/>
         <w:rPr>
           <w:rFonts w:ascii="Times New Roman" w:eastAsia="Times New Roman" w:hAnsi="Times New Roman" w:cs="Times New Roman"/>
-          <w:sz w:val="24"/>
-          <w:szCs w:val="24"/>
-        </w:rPr>
-      </w:pPr>
-      <w:r>
-        <w:rPr>
-          <w:rFonts w:ascii="Times New Roman" w:eastAsia="Times New Roman" w:hAnsi="Times New Roman" w:cs="Times New Roman"/>
-          <w:sz w:val="24"/>
+          <w:szCs w:val="24"/>
+        </w:rPr>
+      </w:pPr>
+      <w:r>
+        <w:rPr>
+          <w:rFonts w:ascii="Times New Roman" w:eastAsia="Times New Roman" w:hAnsi="Times New Roman" w:cs="Times New Roman"/>
           <w:szCs w:val="24"/>
         </w:rPr>
         <w:t xml:space="preserve">Create </w:t>
@@ -972,7 +831,6 @@
       <w:r>
         <w:rPr>
           <w:rFonts w:ascii="Times New Roman" w:eastAsia="Times New Roman" w:hAnsi="Times New Roman" w:cs="Times New Roman"/>
-          <w:sz w:val="24"/>
           <w:szCs w:val="24"/>
         </w:rPr>
         <w:t>Balsamiq</w:t>
@@ -981,7 +839,6 @@
       <w:r>
         <w:rPr>
           <w:rFonts w:ascii="Times New Roman" w:eastAsia="Times New Roman" w:hAnsi="Times New Roman" w:cs="Times New Roman"/>
-          <w:sz w:val="24"/>
           <w:szCs w:val="24"/>
         </w:rPr>
         <w:t xml:space="preserve"> project named DRV Remote.</w:t>
@@ -997,18 +854,27 @@
         <w:spacing w:after="0" w:line="240" w:lineRule="auto"/>
         <w:rPr>
           <w:rFonts w:ascii="Times New Roman" w:eastAsia="Times New Roman" w:hAnsi="Times New Roman" w:cs="Times New Roman"/>
-          <w:sz w:val="24"/>
-          <w:szCs w:val="24"/>
-        </w:rPr>
-      </w:pPr>
-      <w:r>
-        <w:rPr>
-          <w:rFonts w:ascii="Times New Roman" w:eastAsia="Times New Roman" w:hAnsi="Times New Roman" w:cs="Times New Roman"/>
-          <w:sz w:val="24"/>
+          <w:szCs w:val="24"/>
+        </w:rPr>
+      </w:pPr>
+      <w:r>
+        <w:rPr>
+          <w:rFonts w:ascii="Times New Roman" w:eastAsia="Times New Roman" w:hAnsi="Times New Roman" w:cs="Times New Roman"/>
           <w:szCs w:val="24"/>
         </w:rPr>
         <w:t>Upload screens from Photoshop (or equivalent). Connect (build) a prototype that demonstrates your design solutions.</w:t>
       </w:r>
+    </w:p>
+    <w:p>
+      <w:pPr>
+        <w:shd w:val="clear" w:color="auto" w:fill="FFFFFF"/>
+        <w:spacing w:after="0" w:line="240" w:lineRule="auto"/>
+        <w:ind w:left="720"/>
+        <w:rPr>
+          <w:rFonts w:ascii="Times New Roman" w:eastAsia="Times New Roman" w:hAnsi="Times New Roman" w:cs="Times New Roman"/>
+          <w:szCs w:val="24"/>
+        </w:rPr>
+      </w:pPr>
     </w:p>
     <w:p>
       <w:pPr>
@@ -1036,70 +902,25 @@
         </w:rPr>
         <w:t>Setup &amp; Submission</w:t>
       </w:r>
-    </w:p>
-    <w:p>
-      <w:pPr>
-        <w:shd w:val="clear" w:color="auto" w:fill="FFFFFF"/>
-        <w:spacing w:after="0" w:line="240" w:lineRule="auto"/>
-        <w:rPr>
-          <w:rFonts w:ascii="Times New Roman" w:eastAsia="Times New Roman" w:hAnsi="Times New Roman" w:cs="Times New Roman"/>
-          <w:sz w:val="24"/>
-          <w:szCs w:val="24"/>
-        </w:rPr>
-      </w:pPr>
-      <w:r>
-        <w:rPr>
-          <w:rFonts w:ascii="Times New Roman" w:eastAsia="Times New Roman" w:hAnsi="Times New Roman" w:cs="Times New Roman"/>
-          <w:sz w:val="24"/>
-          <w:szCs w:val="24"/>
-        </w:rPr>
-        <w:t>Turn in the Lo-</w:t>
-      </w:r>
-      <w:proofErr w:type="spellStart"/>
-      <w:r>
-        <w:rPr>
-          <w:rFonts w:ascii="Times New Roman" w:eastAsia="Times New Roman" w:hAnsi="Times New Roman" w:cs="Times New Roman"/>
-          <w:sz w:val="24"/>
-          <w:szCs w:val="24"/>
-        </w:rPr>
-        <w:t>Fi</w:t>
-      </w:r>
-      <w:proofErr w:type="spellEnd"/>
-      <w:r>
-        <w:rPr>
-          <w:rFonts w:ascii="Times New Roman" w:eastAsia="Times New Roman" w:hAnsi="Times New Roman" w:cs="Times New Roman"/>
-          <w:sz w:val="24"/>
-          <w:szCs w:val="24"/>
-        </w:rPr>
-        <w:t xml:space="preserve"> items and complete submission form for Hi-</w:t>
-      </w:r>
-      <w:proofErr w:type="spellStart"/>
-      <w:r>
-        <w:rPr>
-          <w:rFonts w:ascii="Times New Roman" w:eastAsia="Times New Roman" w:hAnsi="Times New Roman" w:cs="Times New Roman"/>
-          <w:sz w:val="24"/>
-          <w:szCs w:val="24"/>
-        </w:rPr>
-        <w:t>Fi</w:t>
-      </w:r>
-      <w:proofErr w:type="spellEnd"/>
-      <w:r>
-        <w:rPr>
-          <w:rFonts w:ascii="Times New Roman" w:eastAsia="Times New Roman" w:hAnsi="Times New Roman" w:cs="Times New Roman"/>
-          <w:sz w:val="24"/>
-          <w:szCs w:val="24"/>
-        </w:rPr>
-        <w:t xml:space="preserve"> items by </w:t>
-      </w:r>
       <w:r>
         <w:rPr>
           <w:rFonts w:ascii="Times New Roman" w:eastAsia="Times New Roman" w:hAnsi="Times New Roman" w:cs="Times New Roman"/>
           <w:b/>
           <w:bCs/>
+          <w:sz w:val="28"/>
+          <w:szCs w:val="42"/>
+        </w:rPr>
+        <w:tab/>
+        <w:t xml:space="preserve">Due: </w:t>
+      </w:r>
+      <w:r>
+        <w:rPr>
+          <w:rFonts w:ascii="Times New Roman" w:eastAsia="Times New Roman" w:hAnsi="Times New Roman" w:cs="Times New Roman"/>
+          <w:bCs/>
           <w:sz w:val="24"/>
-          <w:szCs w:val="24"/>
-        </w:rPr>
-        <w:t>Mon. Oct. 27 at 1pm</w:t>
+          <w:szCs w:val="42"/>
+        </w:rPr>
+        <w:t>Jan 30, 2015 at 5:00 pm</w:t>
       </w:r>
     </w:p>
     <w:p>
@@ -1109,7 +930,13 @@
           <w:ilvl w:val="0"/>
           <w:numId w:val="7"/>
         </w:numPr>
-        <w:spacing w:after="0"/>
+        <w:shd w:val="clear" w:color="auto" w:fill="FFFFFF"/>
+        <w:spacing w:after="0" w:line="240" w:lineRule="auto"/>
+        <w:outlineLvl w:val="3"/>
+        <w:rPr>
+          <w:rFonts w:ascii="Times New Roman" w:eastAsia="Times New Roman" w:hAnsi="Times New Roman" w:cs="Times New Roman"/>
+          <w:szCs w:val="24"/>
+        </w:rPr>
       </w:pPr>
       <w:r>
         <w:rPr>
@@ -1133,6 +960,101 @@
         <w:t>Fi</w:t>
       </w:r>
       <w:proofErr w:type="spellEnd"/>
+      <w:r>
+        <w:rPr>
+          <w:rFonts w:ascii="Times New Roman" w:eastAsia="Times New Roman" w:hAnsi="Times New Roman" w:cs="Times New Roman"/>
+          <w:b/>
+          <w:bCs/>
+          <w:sz w:val="28"/>
+          <w:szCs w:val="30"/>
+        </w:rPr>
+        <w:t xml:space="preserve"> </w:t>
+      </w:r>
+      <w:r>
+        <w:rPr>
+          <w:rFonts w:ascii="Calibri" w:eastAsia="Times New Roman" w:hAnsi="Calibri" w:cs="Times New Roman"/>
+          <w:bCs/>
+          <w:sz w:val="28"/>
+          <w:szCs w:val="30"/>
+        </w:rPr>
+        <w:t>—</w:t>
+      </w:r>
+      <w:r>
+        <w:rPr>
+          <w:rFonts w:ascii="Calibri" w:eastAsia="Times New Roman" w:hAnsi="Calibri" w:cs="Times New Roman"/>
+          <w:b/>
+          <w:bCs/>
+          <w:sz w:val="28"/>
+          <w:szCs w:val="30"/>
+        </w:rPr>
+        <w:t xml:space="preserve"> </w:t>
+      </w:r>
+      <w:r>
+        <w:rPr>
+          <w:rFonts w:ascii="Times New Roman" w:eastAsia="Times New Roman" w:hAnsi="Times New Roman" w:cs="Times New Roman"/>
+          <w:szCs w:val="24"/>
+        </w:rPr>
+        <w:t>Hand in paper sketches in provided folder sketches</w:t>
+      </w:r>
+    </w:p>
+    <w:p>
+      <w:pPr>
+        <w:pStyle w:val="ListParagraph"/>
+        <w:numPr>
+          <w:ilvl w:val="0"/>
+          <w:numId w:val="7"/>
+        </w:numPr>
+        <w:shd w:val="clear" w:color="auto" w:fill="FFFFFF"/>
+        <w:spacing w:after="0" w:line="240" w:lineRule="auto"/>
+        <w:outlineLvl w:val="3"/>
+        <w:rPr>
+          <w:rFonts w:ascii="Times New Roman" w:eastAsia="Times New Roman" w:hAnsi="Times New Roman" w:cs="Times New Roman"/>
+          <w:b/>
+          <w:bCs/>
+          <w:sz w:val="28"/>
+          <w:szCs w:val="30"/>
+        </w:rPr>
+      </w:pPr>
+      <w:r>
+        <w:rPr>
+          <w:rFonts w:ascii="Times New Roman" w:eastAsia="Times New Roman" w:hAnsi="Times New Roman" w:cs="Times New Roman"/>
+          <w:b/>
+          <w:bCs/>
+          <w:sz w:val="28"/>
+          <w:szCs w:val="30"/>
+        </w:rPr>
+        <w:t>Hi-</w:t>
+      </w:r>
+      <w:proofErr w:type="spellStart"/>
+      <w:r>
+        <w:rPr>
+          <w:rFonts w:ascii="Times New Roman" w:eastAsia="Times New Roman" w:hAnsi="Times New Roman" w:cs="Times New Roman"/>
+          <w:b/>
+          <w:bCs/>
+          <w:sz w:val="28"/>
+          <w:szCs w:val="30"/>
+        </w:rPr>
+        <w:t>Fi</w:t>
+      </w:r>
+      <w:proofErr w:type="spellEnd"/>
+      <w:r>
+        <w:rPr>
+          <w:rFonts w:ascii="Times New Roman" w:eastAsia="Times New Roman" w:hAnsi="Times New Roman" w:cs="Times New Roman"/>
+          <w:bCs/>
+          <w:sz w:val="28"/>
+          <w:szCs w:val="30"/>
+        </w:rPr>
+        <w:t xml:space="preserve"> </w:t>
+      </w:r>
+      <w:r>
+        <w:rPr>
+          <w:rFonts w:ascii="Times New Roman" w:eastAsia="Times New Roman" w:hAnsi="Times New Roman" w:cs="Times New Roman"/>
+          <w:b/>
+          <w:bCs/>
+          <w:szCs w:val="30"/>
+        </w:rPr>
+        <w:t>(On Canvas)</w:t>
+      </w:r>
     </w:p>
     <w:p>
       <w:pPr>
@@ -1143,62 +1065,74 @@
         </w:numPr>
         <w:shd w:val="clear" w:color="auto" w:fill="FFFFFF"/>
         <w:spacing w:after="0" w:line="240" w:lineRule="auto"/>
-        <w:outlineLvl w:val="3"/>
-        <w:rPr>
-          <w:rFonts w:ascii="Times New Roman" w:eastAsia="Times New Roman" w:hAnsi="Times New Roman" w:cs="Times New Roman"/>
-          <w:sz w:val="24"/>
-          <w:szCs w:val="24"/>
-        </w:rPr>
-      </w:pPr>
-      <w:r>
-        <w:rPr>
-          <w:rFonts w:ascii="Times New Roman" w:eastAsia="Times New Roman" w:hAnsi="Times New Roman" w:cs="Times New Roman"/>
-          <w:sz w:val="24"/>
-          <w:szCs w:val="24"/>
-        </w:rPr>
-        <w:t>Paper sketches for Part II: Sketching</w:t>
+        <w:ind w:left="630"/>
+        <w:rPr>
+          <w:rFonts w:ascii="Times New Roman" w:eastAsia="Times New Roman" w:hAnsi="Times New Roman" w:cs="Times New Roman"/>
+          <w:szCs w:val="24"/>
+        </w:rPr>
+      </w:pPr>
+      <w:proofErr w:type="spellStart"/>
+      <w:r>
+        <w:rPr>
+          <w:rFonts w:ascii="Times New Roman" w:eastAsia="Times New Roman" w:hAnsi="Times New Roman" w:cs="Times New Roman"/>
+          <w:szCs w:val="24"/>
+        </w:rPr>
+        <w:t>GitHub</w:t>
+      </w:r>
+      <w:proofErr w:type="spellEnd"/>
+      <w:r>
+        <w:rPr>
+          <w:rFonts w:ascii="Times New Roman" w:eastAsia="Times New Roman" w:hAnsi="Times New Roman" w:cs="Times New Roman"/>
+          <w:szCs w:val="24"/>
+        </w:rPr>
+        <w:t xml:space="preserve"> p3-dvr repo URLs</w:t>
       </w:r>
     </w:p>
     <w:p>
       <w:pPr>
         <w:pStyle w:val="ListParagraph"/>
         <w:numPr>
-          <w:ilvl w:val="0"/>
+          <w:ilvl w:val="2"/>
           <w:numId w:val="7"/>
         </w:numPr>
         <w:shd w:val="clear" w:color="auto" w:fill="FFFFFF"/>
         <w:spacing w:after="0" w:line="240" w:lineRule="auto"/>
-        <w:outlineLvl w:val="3"/>
-        <w:rPr>
-          <w:rFonts w:ascii="Times New Roman" w:eastAsia="Times New Roman" w:hAnsi="Times New Roman" w:cs="Times New Roman"/>
-          <w:b/>
-          <w:bCs/>
-          <w:sz w:val="28"/>
-          <w:szCs w:val="30"/>
-        </w:rPr>
-      </w:pPr>
-      <w:r>
-        <w:rPr>
-          <w:rFonts w:ascii="Times New Roman" w:eastAsia="Times New Roman" w:hAnsi="Times New Roman" w:cs="Times New Roman"/>
-          <w:b/>
-          <w:bCs/>
-          <w:sz w:val="28"/>
-          <w:szCs w:val="30"/>
-        </w:rPr>
-        <w:t>Hi-</w:t>
-      </w:r>
-      <w:proofErr w:type="spellStart"/>
-      <w:r>
-        <w:rPr>
-          <w:rFonts w:ascii="Times New Roman" w:eastAsia="Times New Roman" w:hAnsi="Times New Roman" w:cs="Times New Roman"/>
-          <w:b/>
-          <w:bCs/>
-          <w:sz w:val="28"/>
-          <w:szCs w:val="30"/>
-        </w:rPr>
-        <w:t>Fi</w:t>
-      </w:r>
-      <w:proofErr w:type="spellEnd"/>
+        <w:ind w:left="990"/>
+        <w:rPr>
+          <w:rFonts w:ascii="Times New Roman" w:eastAsia="Times New Roman" w:hAnsi="Times New Roman" w:cs="Times New Roman"/>
+          <w:szCs w:val="24"/>
+        </w:rPr>
+      </w:pPr>
+      <w:r>
+        <w:rPr>
+          <w:rFonts w:ascii="Times New Roman" w:eastAsia="Times New Roman" w:hAnsi="Times New Roman" w:cs="Times New Roman"/>
+          <w:szCs w:val="24"/>
+        </w:rPr>
+        <w:t xml:space="preserve">Project Definition wiki </w:t>
+      </w:r>
+    </w:p>
+    <w:p>
+      <w:pPr>
+        <w:pStyle w:val="ListParagraph"/>
+        <w:numPr>
+          <w:ilvl w:val="2"/>
+          <w:numId w:val="7"/>
+        </w:numPr>
+        <w:shd w:val="clear" w:color="auto" w:fill="FFFFFF"/>
+        <w:spacing w:after="0" w:line="240" w:lineRule="auto"/>
+        <w:ind w:left="990"/>
+        <w:rPr>
+          <w:rFonts w:ascii="Times New Roman" w:eastAsia="Times New Roman" w:hAnsi="Times New Roman" w:cs="Times New Roman"/>
+          <w:szCs w:val="24"/>
+        </w:rPr>
+      </w:pPr>
+      <w:r>
+        <w:rPr>
+          <w:rFonts w:ascii="Times New Roman" w:eastAsia="Times New Roman" w:hAnsi="Times New Roman" w:cs="Times New Roman"/>
+          <w:szCs w:val="24"/>
+        </w:rPr>
+        <w:t>Research wiki</w:t>
+      </w:r>
     </w:p>
     <w:p>
       <w:pPr>
@@ -1209,43 +1143,77 @@
         </w:numPr>
         <w:shd w:val="clear" w:color="auto" w:fill="FFFFFF"/>
         <w:spacing w:after="0" w:line="240" w:lineRule="auto"/>
-      </w:pPr>
-      <w:r>
-        <w:rPr>
-          <w:rFonts w:ascii="Times New Roman" w:eastAsia="Times New Roman" w:hAnsi="Times New Roman" w:cs="Times New Roman"/>
-          <w:sz w:val="24"/>
-          <w:szCs w:val="24"/>
-        </w:rPr>
-        <w:t>Fill out </w:t>
-      </w:r>
-      <w:hyperlink r:id="rId11" w:history="1">
-        <w:r>
-          <w:rPr>
-            <w:rFonts w:ascii="Times New Roman" w:eastAsia="Times New Roman" w:hAnsi="Times New Roman" w:cs="Times New Roman"/>
-            <w:color w:val="4183C4"/>
-            <w:sz w:val="24"/>
-            <w:szCs w:val="24"/>
-            <w:u w:val="single"/>
-          </w:rPr>
-          <w:t>submission page</w:t>
-        </w:r>
-      </w:hyperlink>
-      <w:r>
-        <w:rPr>
-          <w:rFonts w:ascii="Times New Roman" w:eastAsia="Times New Roman" w:hAnsi="Times New Roman" w:cs="Times New Roman"/>
-          <w:color w:val="333333"/>
-          <w:sz w:val="24"/>
-          <w:szCs w:val="24"/>
-        </w:rPr>
-        <w:t> </w:t>
-      </w:r>
-      <w:r>
-        <w:rPr>
-          <w:rFonts w:ascii="Times New Roman" w:eastAsia="Times New Roman" w:hAnsi="Times New Roman" w:cs="Times New Roman"/>
-          <w:sz w:val="24"/>
-          <w:szCs w:val="24"/>
-        </w:rPr>
-        <w:t>with the appropriate links</w:t>
+        <w:ind w:left="630"/>
+        <w:rPr>
+          <w:rFonts w:ascii="Times New Roman" w:eastAsia="Times New Roman" w:hAnsi="Times New Roman" w:cs="Times New Roman"/>
+          <w:szCs w:val="24"/>
+        </w:rPr>
+      </w:pPr>
+      <w:r>
+        <w:rPr>
+          <w:rFonts w:ascii="Times New Roman" w:hAnsi="Times New Roman" w:cs="Times New Roman"/>
+          <w:shd w:val="clear" w:color="auto" w:fill="FFFFFF"/>
+        </w:rPr>
+        <w:t xml:space="preserve">URL to </w:t>
+      </w:r>
+      <w:proofErr w:type="spellStart"/>
+      <w:r>
+        <w:rPr>
+          <w:rFonts w:ascii="Times New Roman" w:hAnsi="Times New Roman" w:cs="Times New Roman"/>
+          <w:shd w:val="clear" w:color="auto" w:fill="FFFFFF"/>
+        </w:rPr>
+        <w:t>Balsamiq</w:t>
+      </w:r>
+      <w:proofErr w:type="spellEnd"/>
+      <w:r>
+        <w:rPr>
+          <w:rFonts w:ascii="Times New Roman" w:hAnsi="Times New Roman" w:cs="Times New Roman"/>
+          <w:shd w:val="clear" w:color="auto" w:fill="FFFFFF"/>
+        </w:rPr>
+        <w:t xml:space="preserve"> medium fidelity with </w:t>
+      </w:r>
+      <w:proofErr w:type="spellStart"/>
+      <w:r>
+        <w:rPr>
+          <w:rFonts w:ascii="Times New Roman" w:hAnsi="Times New Roman" w:cs="Times New Roman"/>
+          <w:shd w:val="clear" w:color="auto" w:fill="FFFFFF"/>
+        </w:rPr>
+        <w:t>Balsamiq</w:t>
+      </w:r>
+      <w:proofErr w:type="spellEnd"/>
+      <w:r>
+        <w:rPr>
+          <w:rFonts w:ascii="Times New Roman" w:hAnsi="Times New Roman" w:cs="Times New Roman"/>
+          <w:shd w:val="clear" w:color="auto" w:fill="FFFFFF"/>
+        </w:rPr>
+        <w:t xml:space="preserve"> UI</w:t>
+      </w:r>
+      <w:r>
+        <w:rPr>
+          <w:rFonts w:ascii="Times New Roman" w:hAnsi="Times New Roman" w:cs="Times New Roman"/>
+          <w:shd w:val="clear" w:color="auto" w:fill="FFFFFF"/>
+        </w:rPr>
+        <w:t xml:space="preserve"> </w:t>
+      </w:r>
+    </w:p>
+    <w:p>
+      <w:pPr>
+        <w:pStyle w:val="ListParagraph"/>
+        <w:numPr>
+          <w:ilvl w:val="2"/>
+          <w:numId w:val="7"/>
+        </w:numPr>
+        <w:shd w:val="clear" w:color="auto" w:fill="FFFFFF"/>
+        <w:spacing w:after="0" w:line="240" w:lineRule="auto"/>
+        <w:rPr>
+          <w:rFonts w:ascii="Times New Roman" w:eastAsia="Times New Roman" w:hAnsi="Times New Roman" w:cs="Times New Roman"/>
+          <w:szCs w:val="24"/>
+        </w:rPr>
+      </w:pPr>
+      <w:bookmarkStart w:id="0" w:name="_GoBack"/>
+      <w:bookmarkEnd w:id="0"/>
+      <w:r>
+        <w:t>https://computerssuck93.mybalsamiq.com/projects/p3-dvr-remote/grid</w:t>
       </w:r>
     </w:p>
     <w:p>
@@ -1256,167 +1224,52 @@
           <w:numId w:val="7"/>
         </w:numPr>
         <w:shd w:val="clear" w:color="auto" w:fill="FFFFFF"/>
-        <w:tabs>
-          <w:tab w:val="left" w:pos="360"/>
-        </w:tabs>
-        <w:spacing w:after="0" w:line="240" w:lineRule="auto"/>
-        <w:rPr>
-          <w:rFonts w:ascii="Times New Roman" w:eastAsia="Times New Roman" w:hAnsi="Times New Roman" w:cs="Times New Roman"/>
-          <w:color w:val="333333"/>
-          <w:sz w:val="24"/>
-          <w:szCs w:val="24"/>
-        </w:rPr>
-      </w:pPr>
-      <w:hyperlink r:id="rId12" w:history="1">
-        <w:r>
-          <w:rPr>
-            <w:rFonts w:ascii="Times New Roman" w:eastAsia="Times New Roman" w:hAnsi="Times New Roman" w:cs="Times New Roman"/>
-            <w:color w:val="4183C4"/>
-            <w:sz w:val="24"/>
-            <w:szCs w:val="24"/>
-            <w:u w:val="single"/>
-          </w:rPr>
-          <w:t>Hi-</w:t>
-        </w:r>
-        <w:proofErr w:type="spellStart"/>
-        <w:r>
-          <w:rPr>
-            <w:rFonts w:ascii="Times New Roman" w:eastAsia="Times New Roman" w:hAnsi="Times New Roman" w:cs="Times New Roman"/>
-            <w:color w:val="4183C4"/>
-            <w:sz w:val="24"/>
-            <w:szCs w:val="24"/>
-            <w:u w:val="single"/>
-          </w:rPr>
-          <w:t>Fi</w:t>
-        </w:r>
-        <w:proofErr w:type="spellEnd"/>
-        <w:r>
-          <w:rPr>
-            <w:rFonts w:ascii="Times New Roman" w:eastAsia="Times New Roman" w:hAnsi="Times New Roman" w:cs="Times New Roman"/>
-            <w:color w:val="4183C4"/>
-            <w:sz w:val="24"/>
-            <w:szCs w:val="24"/>
-            <w:u w:val="single"/>
-          </w:rPr>
-          <w:t xml:space="preserve"> Submission</w:t>
-        </w:r>
-      </w:hyperlink>
-    </w:p>
-    <w:p>
-      <w:pPr>
-        <w:pStyle w:val="ListParagraph"/>
-        <w:numPr>
-          <w:ilvl w:val="1"/>
-          <w:numId w:val="7"/>
-        </w:numPr>
-        <w:shd w:val="clear" w:color="auto" w:fill="FFFFFF"/>
-        <w:tabs>
-          <w:tab w:val="left" w:pos="360"/>
-        </w:tabs>
-        <w:spacing w:after="0" w:line="240" w:lineRule="auto"/>
-        <w:rPr>
-          <w:rFonts w:ascii="Times New Roman" w:eastAsia="Times New Roman" w:hAnsi="Times New Roman" w:cs="Times New Roman"/>
-          <w:color w:val="333333"/>
-          <w:sz w:val="24"/>
-          <w:szCs w:val="24"/>
-        </w:rPr>
-      </w:pPr>
-      <w:r>
-        <w:rPr>
-          <w:rFonts w:ascii="Times New Roman" w:eastAsia="Times New Roman" w:hAnsi="Times New Roman" w:cs="Times New Roman"/>
-          <w:sz w:val="24"/>
-          <w:szCs w:val="24"/>
-        </w:rPr>
-        <w:t>Part I Hi-</w:t>
+        <w:spacing w:after="0" w:line="240" w:lineRule="auto"/>
+        <w:ind w:left="630"/>
+        <w:rPr>
+          <w:rFonts w:ascii="Times New Roman" w:eastAsia="Times New Roman" w:hAnsi="Times New Roman" w:cs="Times New Roman"/>
+          <w:szCs w:val="24"/>
+        </w:rPr>
+      </w:pPr>
+      <w:r>
+        <w:rPr>
+          <w:rFonts w:ascii="Times New Roman" w:eastAsia="Times New Roman" w:hAnsi="Times New Roman" w:cs="Times New Roman"/>
+          <w:szCs w:val="24"/>
+        </w:rPr>
+        <w:t xml:space="preserve">URL to </w:t>
       </w:r>
       <w:proofErr w:type="spellStart"/>
       <w:r>
         <w:rPr>
           <w:rFonts w:ascii="Times New Roman" w:eastAsia="Times New Roman" w:hAnsi="Times New Roman" w:cs="Times New Roman"/>
-          <w:sz w:val="24"/>
-          <w:szCs w:val="24"/>
-        </w:rPr>
-        <w:t>Fi</w:t>
+          <w:szCs w:val="24"/>
+        </w:rPr>
+        <w:t>Balsamiq</w:t>
       </w:r>
       <w:proofErr w:type="spellEnd"/>
       <w:r>
         <w:rPr>
           <w:rFonts w:ascii="Times New Roman" w:eastAsia="Times New Roman" w:hAnsi="Times New Roman" w:cs="Times New Roman"/>
-          <w:sz w:val="24"/>
-          <w:szCs w:val="24"/>
-        </w:rPr>
-        <w:t>: wiki page</w:t>
-      </w:r>
-    </w:p>
-    <w:p>
-      <w:pPr>
-        <w:pStyle w:val="ListParagraph"/>
-        <w:numPr>
-          <w:ilvl w:val="1"/>
-          <w:numId w:val="7"/>
-        </w:numPr>
-        <w:shd w:val="clear" w:color="auto" w:fill="FFFFFF"/>
-        <w:spacing w:after="0" w:line="240" w:lineRule="auto"/>
-        <w:rPr>
-          <w:rFonts w:ascii="Times New Roman" w:eastAsia="Times New Roman" w:hAnsi="Times New Roman" w:cs="Times New Roman"/>
-          <w:sz w:val="24"/>
-          <w:szCs w:val="24"/>
-        </w:rPr>
-      </w:pPr>
-      <w:r>
-        <w:rPr>
-          <w:rFonts w:ascii="Times New Roman" w:eastAsia="Times New Roman" w:hAnsi="Times New Roman" w:cs="Times New Roman"/>
-          <w:sz w:val="24"/>
-          <w:szCs w:val="24"/>
-        </w:rPr>
-        <w:t>Part III Hi-</w:t>
+          <w:szCs w:val="24"/>
+        </w:rPr>
+        <w:t xml:space="preserve"> high fidelity prototype with </w:t>
       </w:r>
       <w:proofErr w:type="spellStart"/>
       <w:r>
         <w:rPr>
           <w:rFonts w:ascii="Times New Roman" w:eastAsia="Times New Roman" w:hAnsi="Times New Roman" w:cs="Times New Roman"/>
-          <w:sz w:val="24"/>
-          <w:szCs w:val="24"/>
-        </w:rPr>
-        <w:t>Fi</w:t>
+          <w:szCs w:val="24"/>
+        </w:rPr>
+        <w:t>TeeHan+Lax</w:t>
       </w:r>
       <w:proofErr w:type="spellEnd"/>
       <w:r>
         <w:rPr>
           <w:rFonts w:ascii="Times New Roman" w:eastAsia="Times New Roman" w:hAnsi="Times New Roman" w:cs="Times New Roman"/>
-          <w:sz w:val="24"/>
-          <w:szCs w:val="24"/>
-        </w:rPr>
-        <w:t>: link t</w:t>
-      </w:r>
-      <w:r>
-        <w:rPr>
-          <w:rFonts w:ascii="Times New Roman" w:eastAsia="Times New Roman" w:hAnsi="Times New Roman" w:cs="Times New Roman"/>
-          <w:sz w:val="24"/>
-          <w:szCs w:val="24"/>
-        </w:rPr>
-        <w:t xml:space="preserve">o shared to </w:t>
-      </w:r>
-      <w:proofErr w:type="spellStart"/>
-      <w:r>
-        <w:rPr>
-          <w:rFonts w:ascii="Times New Roman" w:eastAsia="Times New Roman" w:hAnsi="Times New Roman" w:cs="Times New Roman"/>
-          <w:sz w:val="24"/>
-          <w:szCs w:val="24"/>
-        </w:rPr>
-        <w:t>InVision</w:t>
-      </w:r>
-      <w:proofErr w:type="spellEnd"/>
-      <w:r>
-        <w:rPr>
-          <w:rFonts w:ascii="Times New Roman" w:eastAsia="Times New Roman" w:hAnsi="Times New Roman" w:cs="Times New Roman"/>
-          <w:sz w:val="24"/>
-          <w:szCs w:val="24"/>
-        </w:rPr>
-        <w:t xml:space="preserve"> app project</w:t>
-      </w:r>
-      <w:bookmarkStart w:id="0" w:name="_GoBack"/>
-      <w:bookmarkEnd w:id="0"/>
+          <w:szCs w:val="24"/>
+        </w:rPr>
+        <w:t xml:space="preserve"> UI</w:t>
+      </w:r>
     </w:p>
     <w:sectPr>
       <w:pgSz w:w="12240" w:h="15840"/>
@@ -2753,7 +2606,6 @@
     <w:name w:val="Hyperlink"/>
     <w:basedOn w:val="DefaultParagraphFont"/>
     <w:uiPriority w:val="99"/>
-    <w:semiHidden/>
     <w:unhideWhenUsed/>
     <w:rsid w:val="00D30BB2"/>
     <w:rPr>
@@ -2772,6 +2624,18 @@
       <w:rFonts w:ascii="Courier New" w:eastAsia="Times New Roman" w:hAnsi="Courier New" w:cs="Courier New"/>
       <w:sz w:val="20"/>
       <w:szCs w:val="20"/>
+    </w:rPr>
+  </w:style>
+  <w:style w:type="character" w:styleId="FollowedHyperlink">
+    <w:name w:val="FollowedHyperlink"/>
+    <w:basedOn w:val="DefaultParagraphFont"/>
+    <w:uiPriority w:val="99"/>
+    <w:semiHidden/>
+    <w:unhideWhenUsed/>
+    <w:rsid w:val="000C2E90"/>
+    <w:rPr>
+      <w:color w:val="800080" w:themeColor="followedHyperlink"/>
+      <w:u w:val="single"/>
     </w:rPr>
   </w:style>
 </w:styles>

</xml_diff>